<commit_message>
update constructPortQtly to consume the new fundamental z score to account for the look forward bias
</commit_message>
<xml_diff>
--- a/Progress Tracker.docx
+++ b/Progress Tracker.docx
@@ -1,6 +1,6 @@
 
 <file path=word/document.xml><?xml version="1.0" encoding="utf-8"?>
-<w:document xmlns:wpc="http://schemas.microsoft.com/office/word/2010/wordprocessingCanvas" xmlns:cx="http://schemas.microsoft.com/office/drawing/2014/chartex" xmlns:cx1="http://schemas.microsoft.com/office/drawing/2015/9/8/chartex" xmlns:cx2="http://schemas.microsoft.com/office/drawing/2015/10/21/chartex" xmlns:cx3="http://schemas.microsoft.com/office/drawing/2016/5/9/chartex" xmlns:cx4="http://schemas.microsoft.com/office/drawing/2016/5/10/chartex" xmlns:cx5="http://schemas.microsoft.com/office/drawing/2016/5/11/chartex" xmlns:cx6="http://schemas.microsoft.com/office/drawing/2016/5/12/chartex" xmlns:cx7="http://schemas.microsoft.com/office/drawing/2016/5/13/chartex" xmlns:cx8="http://schemas.microsoft.com/office/drawing/2016/5/14/chartex" xmlns:mc="http://schemas.openxmlformats.org/markup-compatibility/2006" xmlns:aink="http://schemas.microsoft.com/office/drawing/2016/ink" xmlns:am3d="http://schemas.microsoft.com/office/drawing/2017/model3d" xmlns:o="urn:schemas-microsoft-com:office:office" xmlns:r="http://schemas.openxmlformats.org/officeDocument/2006/relationships" xmlns:m="http://schemas.openxmlformats.org/officeDocument/2006/math" xmlns:v="urn:schemas-microsoft-com:vml" xmlns:wp14="http://schemas.microsoft.com/office/word/2010/wordprocessingDrawing" xmlns:wp="http://schemas.openxmlformats.org/drawingml/2006/wordprocessingDrawing" xmlns:w10="urn:schemas-microsoft-com:office:word" xmlns:w="http://schemas.openxmlformats.org/wordprocessingml/2006/main" xmlns:w14="http://schemas.microsoft.com/office/word/2010/wordml" xmlns:w15="http://schemas.microsoft.com/office/word/2012/wordml" xmlns:w16cid="http://schemas.microsoft.com/office/word/2016/wordml/cid" xmlns:w16se="http://schemas.microsoft.com/office/word/2015/wordml/symex" xmlns:wpg="http://schemas.microsoft.com/office/word/2010/wordprocessingGroup" xmlns:wpi="http://schemas.microsoft.com/office/word/2010/wordprocessingInk" xmlns:wne="http://schemas.microsoft.com/office/word/2006/wordml" xmlns:wps="http://schemas.microsoft.com/office/word/2010/wordprocessingShape" mc:Ignorable="w14 w15 w16se w16cid wp14">
+<w:document xmlns:wpc="http://schemas.microsoft.com/office/word/2010/wordprocessingCanvas" xmlns:mo="http://schemas.microsoft.com/office/mac/office/2008/main" xmlns:mc="http://schemas.openxmlformats.org/markup-compatibility/2006" xmlns:mv="urn:schemas-microsoft-com:mac:vml" xmlns:o="urn:schemas-microsoft-com:office:office" xmlns:r="http://schemas.openxmlformats.org/officeDocument/2006/relationships" xmlns:m="http://schemas.openxmlformats.org/officeDocument/2006/math" xmlns:v="urn:schemas-microsoft-com:vml" xmlns:wp14="http://schemas.microsoft.com/office/word/2010/wordprocessingDrawing" xmlns:wp="http://schemas.openxmlformats.org/drawingml/2006/wordprocessingDrawing" xmlns:w10="urn:schemas-microsoft-com:office:word" xmlns:w="http://schemas.openxmlformats.org/wordprocessingml/2006/main" xmlns:w14="http://schemas.microsoft.com/office/word/2010/wordml" xmlns:w15="http://schemas.microsoft.com/office/word/2012/wordml" xmlns:wpg="http://schemas.microsoft.com/office/word/2010/wordprocessingGroup" xmlns:wpi="http://schemas.microsoft.com/office/word/2010/wordprocessingInk" xmlns:wne="http://schemas.microsoft.com/office/word/2006/wordml" xmlns:wps="http://schemas.microsoft.com/office/word/2010/wordprocessingShape" mc:Ignorable="w14 w15 wp14">
   <w:body>
     <w:p>
       <w:pPr>
@@ -59,39 +59,7 @@
           <w:sz w:val="28"/>
           <w:szCs w:val="28"/>
         </w:rPr>
-        <w:t xml:space="preserve">The fundamental data is updated quarterly, e.g. on </w:t>
-      </w:r>
-      <w:proofErr w:type="spellStart"/>
-      <w:r>
-        <w:rPr>
-          <w:sz w:val="28"/>
-          <w:szCs w:val="28"/>
-        </w:rPr>
-        <w:t>datekey</w:t>
-      </w:r>
-      <w:proofErr w:type="spellEnd"/>
-      <w:r>
-        <w:rPr>
-          <w:sz w:val="28"/>
-          <w:szCs w:val="28"/>
-        </w:rPr>
-        <w:t>/</w:t>
-      </w:r>
-      <w:proofErr w:type="spellStart"/>
-      <w:r>
-        <w:rPr>
-          <w:sz w:val="28"/>
-          <w:szCs w:val="28"/>
-        </w:rPr>
-        <w:t>reportperiod</w:t>
-      </w:r>
-      <w:proofErr w:type="spellEnd"/>
-      <w:r>
-        <w:rPr>
-          <w:sz w:val="28"/>
-          <w:szCs w:val="28"/>
-        </w:rPr>
-        <w:t xml:space="preserve"> 2019-04-25 report earnings of 2019-03-31</w:t>
+        <w:t>The fundamental data is updated quarterly, e.g. on datekey/reportperiod 2019-04-25 report earnings of 2019-03-31</w:t>
       </w:r>
     </w:p>
     <w:p>
@@ -111,23 +79,7 @@
           <w:sz w:val="28"/>
           <w:szCs w:val="28"/>
         </w:rPr>
-        <w:t xml:space="preserve">This creates extra complexity of our quarterly rebalancing as it would introduce look-forward bias when we just rebalance at quarter end – the information we based on is </w:t>
-      </w:r>
-      <w:proofErr w:type="gramStart"/>
-      <w:r>
-        <w:rPr>
-          <w:sz w:val="28"/>
-          <w:szCs w:val="28"/>
-        </w:rPr>
-        <w:t>actually available</w:t>
-      </w:r>
-      <w:proofErr w:type="gramEnd"/>
-      <w:r>
-        <w:rPr>
-          <w:sz w:val="28"/>
-          <w:szCs w:val="28"/>
-        </w:rPr>
-        <w:t xml:space="preserve"> after the quarter end</w:t>
+        <w:t>This creates extra complexity of our quarterly rebalancing as it would introduce look-forward bias when we just rebalance at quarter end – the information we based on is actually available after the quarter end</w:t>
       </w:r>
     </w:p>
     <w:p>
@@ -142,37 +94,12 @@
           <w:szCs w:val="28"/>
         </w:rPr>
       </w:pPr>
-      <w:proofErr w:type="gramStart"/>
-      <w:r>
-        <w:rPr>
-          <w:sz w:val="28"/>
-          <w:szCs w:val="28"/>
-        </w:rPr>
-        <w:t>Also</w:t>
-      </w:r>
-      <w:proofErr w:type="gramEnd"/>
-      <w:r>
-        <w:rPr>
-          <w:sz w:val="28"/>
-          <w:szCs w:val="28"/>
-        </w:rPr>
-        <w:t xml:space="preserve"> we found that some previous earning records are missing from the our data (AMZN 2018 Q3). </w:t>
-      </w:r>
-      <w:proofErr w:type="gramStart"/>
-      <w:r>
-        <w:rPr>
-          <w:sz w:val="28"/>
-          <w:szCs w:val="28"/>
-        </w:rPr>
-        <w:t>Have to</w:t>
-      </w:r>
-      <w:proofErr w:type="gramEnd"/>
-      <w:r>
-        <w:rPr>
-          <w:sz w:val="28"/>
-          <w:szCs w:val="28"/>
-        </w:rPr>
-        <w:t xml:space="preserve"> back fill the gaps:</w:t>
+      <w:r>
+        <w:rPr>
+          <w:sz w:val="28"/>
+          <w:szCs w:val="28"/>
+        </w:rPr>
+        <w:t>Also we found that some previous earning records are missing from the our data (AMZN 2018 Q3). Have to back fill the gaps:</w:t>
       </w:r>
     </w:p>
     <w:p>
@@ -192,23 +119,7 @@
           <w:sz w:val="28"/>
           <w:szCs w:val="28"/>
         </w:rPr>
-        <w:t xml:space="preserve">Re-get all fundamental data from </w:t>
-      </w:r>
-      <w:proofErr w:type="spellStart"/>
-      <w:r>
-        <w:rPr>
-          <w:sz w:val="28"/>
-          <w:szCs w:val="28"/>
-        </w:rPr>
-        <w:t>Quandl</w:t>
-      </w:r>
-      <w:proofErr w:type="spellEnd"/>
-      <w:r>
-        <w:rPr>
-          <w:sz w:val="28"/>
-          <w:szCs w:val="28"/>
-        </w:rPr>
-        <w:t>, join with our data</w:t>
+        <w:t>Re-get all fundamental data from Quandl, join with our data</w:t>
       </w:r>
     </w:p>
     <w:p>
@@ -288,23 +199,7 @@
           <w:sz w:val="28"/>
           <w:szCs w:val="28"/>
         </w:rPr>
-        <w:t xml:space="preserve">IC functionality: </w:t>
-      </w:r>
-      <w:proofErr w:type="spellStart"/>
-      <w:r>
-        <w:rPr>
-          <w:sz w:val="28"/>
-          <w:szCs w:val="28"/>
-        </w:rPr>
-        <w:t>corr</w:t>
-      </w:r>
-      <w:proofErr w:type="spellEnd"/>
-      <w:r>
-        <w:rPr>
-          <w:sz w:val="28"/>
-          <w:szCs w:val="28"/>
-        </w:rPr>
-        <w:t xml:space="preserve"> between alpha rank vs realized return rank</w:t>
+        <w:t>IC functionality: corr between alpha rank vs realized return rank</w:t>
       </w:r>
     </w:p>
     <w:p>
@@ -364,23 +259,7 @@
           <w:sz w:val="28"/>
           <w:szCs w:val="28"/>
         </w:rPr>
-        <w:t xml:space="preserve">Improve the rebalance logic to remove the look-forward bias: analyze the distribution of earning report </w:t>
-      </w:r>
-      <w:proofErr w:type="gramStart"/>
-      <w:r>
-        <w:rPr>
-          <w:sz w:val="28"/>
-          <w:szCs w:val="28"/>
-        </w:rPr>
-        <w:t>dates, and</w:t>
-      </w:r>
-      <w:proofErr w:type="gramEnd"/>
-      <w:r>
-        <w:rPr>
-          <w:sz w:val="28"/>
-          <w:szCs w:val="28"/>
-        </w:rPr>
-        <w:t xml:space="preserve"> rebalance after those dates. </w:t>
+        <w:t xml:space="preserve">Improve the rebalance logic to remove the look-forward bias: analyze the distribution of earning report dates, and rebalance after those dates. </w:t>
       </w:r>
     </w:p>
     <w:p>
@@ -485,27 +364,7 @@
           <w:sz w:val="28"/>
           <w:szCs w:val="28"/>
         </w:rPr>
-        <w:t xml:space="preserve">After save the newly refreshed data, </w:t>
-      </w:r>
-      <w:proofErr w:type="gramStart"/>
-      <w:r>
-        <w:rPr>
-          <w:b/>
-          <w:bCs/>
-          <w:sz w:val="28"/>
-          <w:szCs w:val="28"/>
-        </w:rPr>
-        <w:t>have to</w:t>
-      </w:r>
-      <w:proofErr w:type="gramEnd"/>
-      <w:r>
-        <w:rPr>
-          <w:b/>
-          <w:bCs/>
-          <w:sz w:val="28"/>
-          <w:szCs w:val="28"/>
-        </w:rPr>
-        <w:t xml:space="preserve"> think about the refresh strategy</w:t>
+        <w:t>After save the newly refreshed data, have to think about the refresh strategy</w:t>
       </w:r>
     </w:p>
     <w:p>
@@ -564,55 +423,7 @@
           <w:sz w:val="28"/>
           <w:szCs w:val="28"/>
         </w:rPr>
-        <w:t>We found that different company has different definitions of quarter-end/</w:t>
-      </w:r>
-      <w:proofErr w:type="spellStart"/>
-      <w:r>
-        <w:rPr>
-          <w:sz w:val="28"/>
-          <w:szCs w:val="28"/>
-        </w:rPr>
-        <w:t>fisical</w:t>
-      </w:r>
-      <w:proofErr w:type="spellEnd"/>
-      <w:r>
-        <w:rPr>
-          <w:sz w:val="28"/>
-          <w:szCs w:val="28"/>
-        </w:rPr>
-        <w:t xml:space="preserve"> year and reporting dates. </w:t>
-      </w:r>
-      <w:proofErr w:type="gramStart"/>
-      <w:r>
-        <w:rPr>
-          <w:sz w:val="28"/>
-          <w:szCs w:val="28"/>
-        </w:rPr>
-        <w:t>So</w:t>
-      </w:r>
-      <w:proofErr w:type="gramEnd"/>
-      <w:r>
-        <w:rPr>
-          <w:sz w:val="28"/>
-          <w:szCs w:val="28"/>
-        </w:rPr>
-        <w:t xml:space="preserve"> it is not realistic to rank their fundamental data on the same date. We decided to take the following approach – At each rebalance date, given a list of </w:t>
-      </w:r>
-      <w:proofErr w:type="gramStart"/>
-      <w:r>
-        <w:rPr>
-          <w:sz w:val="28"/>
-          <w:szCs w:val="28"/>
-        </w:rPr>
-        <w:t>universe</w:t>
-      </w:r>
-      <w:proofErr w:type="gramEnd"/>
-      <w:r>
-        <w:rPr>
-          <w:sz w:val="28"/>
-          <w:szCs w:val="28"/>
-        </w:rPr>
-        <w:t xml:space="preserve"> (SP500), for each company, use their latest record to that date, and then do the cross-sectional ranking</w:t>
+        <w:t>We found that different company has different definitions of quarter-end/fisical year and reporting dates. So it is not realistic to rank their fundamental data on the same date. We decided to take the following approach – At each rebalance date, given a list of universe (SP500), for each company, use their latest record to that date, and then do the cross-sectional ranking</w:t>
       </w:r>
       <w:r>
         <w:rPr>
@@ -641,40 +452,238 @@
           <w:sz w:val="28"/>
           <w:szCs w:val="28"/>
         </w:rPr>
-        <w:t>This introduce the need of the “lineup/universe” at each rebalance date (quarter end presumably). Our current sp500 univ data has the date column which indicates the time the universe changes. Hence given a rebalance da</w:t>
+        <w:t xml:space="preserve">This introduce the need of the “lineup/universe” at each rebalance date (quarter end presumably). Our current sp500 univ data has the date column which indicates the time the universe changes. Hence given a rebalance date, we also need to get the most recent updated universe </w:t>
+      </w:r>
+      <w:r>
+        <w:rPr>
+          <w:b/>
+          <w:bCs/>
+          <w:sz w:val="28"/>
+          <w:szCs w:val="28"/>
+        </w:rPr>
+        <w:t>no late than</w:t>
+      </w:r>
+      <w:r>
+        <w:rPr>
+          <w:sz w:val="28"/>
+          <w:szCs w:val="28"/>
+        </w:rPr>
+        <w:t xml:space="preserve"> that date</w:t>
+      </w:r>
+      <w:r>
+        <w:rPr>
+          <w:sz w:val="28"/>
+          <w:szCs w:val="28"/>
+        </w:rPr>
+        <w:t xml:space="preserve"> (Done)</w:t>
+      </w:r>
+    </w:p>
+    <w:p>
+      <w:pPr>
+        <w:pStyle w:val="ListParagraph"/>
+        <w:numPr>
+          <w:ilvl w:val="1"/>
+          <w:numId w:val="1"/>
+        </w:numPr>
+        <w:rPr>
+          <w:b/>
+          <w:bCs/>
+          <w:sz w:val="28"/>
+          <w:szCs w:val="28"/>
+        </w:rPr>
+      </w:pPr>
+      <w:r>
+        <w:rPr>
+          <w:sz w:val="28"/>
+          <w:szCs w:val="28"/>
+        </w:rPr>
+        <w:t xml:space="preserve">Then we need to update the rankZscore function </w:t>
+      </w:r>
+      <w:r>
+        <w:rPr>
+          <w:sz w:val="28"/>
+          <w:szCs w:val="28"/>
+        </w:rPr>
+        <w:t xml:space="preserve"> (Done)</w:t>
+      </w:r>
+    </w:p>
+    <w:p>
+      <w:pPr>
+        <w:pStyle w:val="ListParagraph"/>
+        <w:numPr>
+          <w:ilvl w:val="1"/>
+          <w:numId w:val="1"/>
+        </w:numPr>
+        <w:rPr>
+          <w:b/>
+          <w:bCs/>
+          <w:sz w:val="28"/>
+          <w:szCs w:val="28"/>
+        </w:rPr>
+      </w:pPr>
+      <w:r>
+        <w:rPr>
+          <w:sz w:val="28"/>
+          <w:szCs w:val="28"/>
+        </w:rPr>
+        <w:t>In the file generalBackTester.R, since we’ve changed our ranked_univ function to only one single (rebalance) date, we have to re-write the logic to adapt the new back-testing logic</w:t>
+      </w:r>
+    </w:p>
+    <w:p>
+      <w:pPr>
+        <w:pStyle w:val="ListParagraph"/>
+        <w:numPr>
+          <w:ilvl w:val="2"/>
+          <w:numId w:val="1"/>
+        </w:numPr>
+        <w:rPr>
+          <w:b/>
+          <w:bCs/>
+          <w:sz w:val="28"/>
+          <w:szCs w:val="28"/>
+        </w:rPr>
+      </w:pPr>
+      <w:r>
+        <w:rPr>
+          <w:sz w:val="28"/>
+          <w:szCs w:val="28"/>
+        </w:rPr>
+        <w:t>First, we need a series of rebalance dates, we use quarter end dates (3/31,6/30,9/30,12/31)</w:t>
+      </w:r>
+      <w:r>
+        <w:rPr>
+          <w:sz w:val="28"/>
+          <w:szCs w:val="28"/>
+        </w:rPr>
+        <w:t xml:space="preserve"> -- Done</w:t>
+      </w:r>
+    </w:p>
+    <w:p>
+      <w:pPr>
+        <w:pStyle w:val="ListParagraph"/>
+        <w:numPr>
+          <w:ilvl w:val="2"/>
+          <w:numId w:val="1"/>
+        </w:numPr>
+        <w:rPr>
+          <w:sz w:val="28"/>
+          <w:szCs w:val="28"/>
+        </w:rPr>
+      </w:pPr>
+      <w:r>
+        <w:rPr>
+          <w:sz w:val="28"/>
+          <w:szCs w:val="28"/>
+        </w:rPr>
+        <w:t xml:space="preserve">For the function constructPortQtly, previously we build portfolio along the period in this function. Now since our information are all based on single rebalance date, we need to totally revamp this function </w:t>
+      </w:r>
+      <w:r>
+        <w:rPr>
+          <w:sz w:val="28"/>
+          <w:szCs w:val="28"/>
+        </w:rPr>
+        <w:t>–</w:t>
+      </w:r>
+      <w:r>
+        <w:rPr>
+          <w:sz w:val="28"/>
+          <w:szCs w:val="28"/>
+        </w:rPr>
+        <w:t xml:space="preserve"> </w:t>
+      </w:r>
+      <w:r>
+        <w:rPr>
+          <w:sz w:val="28"/>
+          <w:szCs w:val="28"/>
+        </w:rPr>
+        <w:t>Done</w:t>
+      </w:r>
+    </w:p>
+    <w:p>
+      <w:pPr>
+        <w:pStyle w:val="ListParagraph"/>
+        <w:numPr>
+          <w:ilvl w:val="0"/>
+          <w:numId w:val="1"/>
+        </w:numPr>
+        <w:rPr>
+          <w:b/>
+          <w:bCs/>
+          <w:sz w:val="28"/>
+          <w:szCs w:val="28"/>
+        </w:rPr>
+      </w:pPr>
+      <w:r>
+        <w:rPr>
+          <w:b/>
+          <w:bCs/>
+          <w:sz w:val="28"/>
+          <w:szCs w:val="28"/>
+        </w:rPr>
+        <w:t>2019-11-22</w:t>
+      </w:r>
+    </w:p>
+    <w:p>
+      <w:pPr>
+        <w:pStyle w:val="ListParagraph"/>
+        <w:numPr>
+          <w:ilvl w:val="1"/>
+          <w:numId w:val="1"/>
+        </w:numPr>
+        <w:rPr>
+          <w:sz w:val="28"/>
+          <w:szCs w:val="28"/>
+        </w:rPr>
+      </w:pPr>
+      <w:r>
+        <w:rPr>
+          <w:sz w:val="28"/>
+          <w:szCs w:val="28"/>
+        </w:rPr>
+        <w:t xml:space="preserve">Factor Case Study Framework </w:t>
+      </w:r>
+    </w:p>
+    <w:p>
+      <w:pPr>
+        <w:pStyle w:val="ListParagraph"/>
+        <w:numPr>
+          <w:ilvl w:val="2"/>
+          <w:numId w:val="1"/>
+        </w:numPr>
+        <w:rPr>
+          <w:sz w:val="28"/>
+          <w:szCs w:val="28"/>
+        </w:rPr>
+      </w:pPr>
+      <w:r>
+        <w:rPr>
+          <w:sz w:val="28"/>
+          <w:szCs w:val="28"/>
+        </w:rPr>
+        <w:t xml:space="preserve">Historical IC Analysis </w:t>
+      </w:r>
+    </w:p>
+    <w:p>
+      <w:pPr>
+        <w:pStyle w:val="ListParagraph"/>
+        <w:numPr>
+          <w:ilvl w:val="2"/>
+          <w:numId w:val="1"/>
+        </w:numPr>
+        <w:rPr>
+          <w:sz w:val="28"/>
+          <w:szCs w:val="28"/>
+        </w:rPr>
+      </w:pPr>
+      <w:r>
+        <w:rPr>
+          <w:sz w:val="28"/>
+          <w:szCs w:val="28"/>
+        </w:rPr>
+        <w:t xml:space="preserve">Factor Portfolio Performance Analysis  </w:t>
       </w:r>
       <w:bookmarkStart w:id="0" w:name="_GoBack"/>
       <w:bookmarkEnd w:id="0"/>
-      <w:r>
-        <w:rPr>
-          <w:sz w:val="28"/>
-          <w:szCs w:val="28"/>
-        </w:rPr>
-        <w:t xml:space="preserve">te, we also need to get the most recent updated universe </w:t>
-      </w:r>
-      <w:r>
-        <w:rPr>
-          <w:b/>
-          <w:bCs/>
-          <w:sz w:val="28"/>
-          <w:szCs w:val="28"/>
-        </w:rPr>
-        <w:t>no late than</w:t>
-      </w:r>
-      <w:r>
-        <w:rPr>
-          <w:sz w:val="28"/>
-          <w:szCs w:val="28"/>
-        </w:rPr>
-        <w:t xml:space="preserve"> that date</w:t>
-      </w:r>
-      <w:r>
-        <w:rPr>
-          <w:sz w:val="28"/>
-          <w:szCs w:val="28"/>
-        </w:rPr>
-        <w:t xml:space="preserve"> (Done)</w:t>
-      </w:r>
     </w:p>
     <w:p>
       <w:pPr>
@@ -684,217 +693,26 @@
           <w:numId w:val="1"/>
         </w:numPr>
         <w:rPr>
-          <w:b/>
-          <w:bCs/>
-          <w:sz w:val="28"/>
-          <w:szCs w:val="28"/>
-        </w:rPr>
-      </w:pPr>
-      <w:r>
-        <w:rPr>
-          <w:sz w:val="28"/>
-          <w:szCs w:val="28"/>
-        </w:rPr>
-        <w:t xml:space="preserve">Then we need to update the </w:t>
-      </w:r>
-      <w:proofErr w:type="spellStart"/>
-      <w:r>
-        <w:rPr>
-          <w:sz w:val="28"/>
-          <w:szCs w:val="28"/>
-        </w:rPr>
-        <w:t>rankZscore</w:t>
-      </w:r>
-      <w:proofErr w:type="spellEnd"/>
-      <w:r>
-        <w:rPr>
-          <w:sz w:val="28"/>
-          <w:szCs w:val="28"/>
-        </w:rPr>
-        <w:t xml:space="preserve"> </w:t>
-      </w:r>
-      <w:proofErr w:type="gramStart"/>
-      <w:r>
-        <w:rPr>
-          <w:sz w:val="28"/>
-          <w:szCs w:val="28"/>
-        </w:rPr>
-        <w:t xml:space="preserve">function </w:t>
-      </w:r>
-      <w:r>
-        <w:rPr>
-          <w:sz w:val="28"/>
-          <w:szCs w:val="28"/>
-        </w:rPr>
-        <w:t xml:space="preserve"> (</w:t>
-      </w:r>
-      <w:proofErr w:type="gramEnd"/>
-      <w:r>
-        <w:rPr>
-          <w:sz w:val="28"/>
-          <w:szCs w:val="28"/>
-        </w:rPr>
-        <w:t>Done)</w:t>
-      </w:r>
-    </w:p>
-    <w:p>
-      <w:pPr>
-        <w:pStyle w:val="ListParagraph"/>
-        <w:numPr>
-          <w:ilvl w:val="1"/>
-          <w:numId w:val="1"/>
-        </w:numPr>
-        <w:rPr>
-          <w:b/>
-          <w:bCs/>
-          <w:sz w:val="28"/>
-          <w:szCs w:val="28"/>
-        </w:rPr>
-      </w:pPr>
-      <w:r>
-        <w:rPr>
-          <w:sz w:val="28"/>
-          <w:szCs w:val="28"/>
-        </w:rPr>
-        <w:t xml:space="preserve">In the file </w:t>
-      </w:r>
-      <w:proofErr w:type="spellStart"/>
-      <w:r>
-        <w:rPr>
-          <w:sz w:val="28"/>
-          <w:szCs w:val="28"/>
-        </w:rPr>
-        <w:t>generalBackTester.R</w:t>
-      </w:r>
-      <w:proofErr w:type="spellEnd"/>
-      <w:r>
-        <w:rPr>
-          <w:sz w:val="28"/>
-          <w:szCs w:val="28"/>
-        </w:rPr>
-        <w:t xml:space="preserve">, since we’ve changed our </w:t>
-      </w:r>
-      <w:proofErr w:type="spellStart"/>
-      <w:r>
-        <w:rPr>
-          <w:sz w:val="28"/>
-          <w:szCs w:val="28"/>
-        </w:rPr>
-        <w:t>ranked_univ</w:t>
-      </w:r>
-      <w:proofErr w:type="spellEnd"/>
-      <w:r>
-        <w:rPr>
-          <w:sz w:val="28"/>
-          <w:szCs w:val="28"/>
-        </w:rPr>
-        <w:t xml:space="preserve"> function to only one single (rebalance) date, we </w:t>
-      </w:r>
-      <w:proofErr w:type="gramStart"/>
-      <w:r>
-        <w:rPr>
-          <w:sz w:val="28"/>
-          <w:szCs w:val="28"/>
-        </w:rPr>
-        <w:t>have to</w:t>
-      </w:r>
-      <w:proofErr w:type="gramEnd"/>
-      <w:r>
-        <w:rPr>
-          <w:sz w:val="28"/>
-          <w:szCs w:val="28"/>
-        </w:rPr>
-        <w:t xml:space="preserve"> re-write the logic to adapt the new back-testing logic</w:t>
-      </w:r>
-    </w:p>
-    <w:p>
-      <w:pPr>
-        <w:pStyle w:val="ListParagraph"/>
-        <w:numPr>
-          <w:ilvl w:val="2"/>
-          <w:numId w:val="1"/>
-        </w:numPr>
-        <w:rPr>
-          <w:b/>
-          <w:bCs/>
-          <w:sz w:val="28"/>
-          <w:szCs w:val="28"/>
-        </w:rPr>
-      </w:pPr>
-      <w:r>
-        <w:rPr>
-          <w:sz w:val="28"/>
-          <w:szCs w:val="28"/>
-        </w:rPr>
-        <w:t>First, we need a series of rebalance dates, we use quarter end dates (3/31,6/30,9/30,12/31)</w:t>
-      </w:r>
-      <w:r>
-        <w:rPr>
-          <w:sz w:val="28"/>
-          <w:szCs w:val="28"/>
-        </w:rPr>
-        <w:t xml:space="preserve"> -- Done</w:t>
-      </w:r>
-    </w:p>
-    <w:p>
-      <w:pPr>
-        <w:pStyle w:val="ListParagraph"/>
-        <w:numPr>
-          <w:ilvl w:val="2"/>
-          <w:numId w:val="1"/>
-        </w:numPr>
-        <w:rPr>
-          <w:b/>
-          <w:bCs/>
-          <w:color w:val="FF0000"/>
-          <w:sz w:val="28"/>
-          <w:szCs w:val="28"/>
-        </w:rPr>
-      </w:pPr>
-      <w:r>
-        <w:rPr>
-          <w:color w:val="FF0000"/>
-          <w:sz w:val="28"/>
-          <w:szCs w:val="28"/>
-        </w:rPr>
-        <w:t xml:space="preserve">For the function </w:t>
-      </w:r>
-      <w:proofErr w:type="spellStart"/>
-      <w:r>
-        <w:rPr>
-          <w:color w:val="FF0000"/>
-          <w:sz w:val="28"/>
-          <w:szCs w:val="28"/>
-        </w:rPr>
-        <w:t>constructPortQtly</w:t>
-      </w:r>
-      <w:proofErr w:type="spellEnd"/>
-      <w:r>
-        <w:rPr>
-          <w:color w:val="FF0000"/>
-          <w:sz w:val="28"/>
-          <w:szCs w:val="28"/>
-        </w:rPr>
-        <w:t xml:space="preserve">, previously we build portfolio along the period in this function. Now since our information are all based on single rebalance date, we need to totally revamp this function -- </w:t>
-      </w:r>
-      <w:proofErr w:type="spellStart"/>
-      <w:r>
-        <w:rPr>
-          <w:color w:val="FF0000"/>
-          <w:sz w:val="28"/>
-          <w:szCs w:val="28"/>
-        </w:rPr>
-        <w:t>ToD</w:t>
-      </w:r>
-      <w:r>
-        <w:rPr>
-          <w:color w:val="FF0000"/>
-          <w:sz w:val="28"/>
-          <w:szCs w:val="28"/>
-        </w:rPr>
-        <w:t>o</w:t>
-      </w:r>
-      <w:proofErr w:type="spellEnd"/>
+          <w:sz w:val="28"/>
+          <w:szCs w:val="28"/>
+        </w:rPr>
+      </w:pPr>
+      <w:r>
+        <w:rPr>
+          <w:sz w:val="28"/>
+          <w:szCs w:val="28"/>
+        </w:rPr>
+        <w:t xml:space="preserve">Factor Momentum </w:t>
+      </w:r>
+    </w:p>
+    <w:p>
+      <w:pPr>
+        <w:ind w:left="720"/>
+        <w:rPr>
+          <w:sz w:val="28"/>
+          <w:szCs w:val="28"/>
+        </w:rPr>
+      </w:pPr>
     </w:p>
     <w:sectPr>
       <w:pgSz w:w="12240" w:h="15840"/>
@@ -907,11 +725,11 @@
 </file>
 
 <file path=word/numbering.xml><?xml version="1.0" encoding="utf-8"?>
-<w:numbering xmlns:wpc="http://schemas.microsoft.com/office/word/2010/wordprocessingCanvas" xmlns:cx="http://schemas.microsoft.com/office/drawing/2014/chartex" xmlns:cx1="http://schemas.microsoft.com/office/drawing/2015/9/8/chartex" xmlns:cx2="http://schemas.microsoft.com/office/drawing/2015/10/21/chartex" xmlns:cx3="http://schemas.microsoft.com/office/drawing/2016/5/9/chartex" xmlns:cx4="http://schemas.microsoft.com/office/drawing/2016/5/10/chartex" xmlns:cx5="http://schemas.microsoft.com/office/drawing/2016/5/11/chartex" xmlns:cx6="http://schemas.microsoft.com/office/drawing/2016/5/12/chartex" xmlns:cx7="http://schemas.microsoft.com/office/drawing/2016/5/13/chartex" xmlns:cx8="http://schemas.microsoft.com/office/drawing/2016/5/14/chartex" xmlns:mc="http://schemas.openxmlformats.org/markup-compatibility/2006" xmlns:aink="http://schemas.microsoft.com/office/drawing/2016/ink" xmlns:am3d="http://schemas.microsoft.com/office/drawing/2017/model3d" xmlns:o="urn:schemas-microsoft-com:office:office" xmlns:r="http://schemas.openxmlformats.org/officeDocument/2006/relationships" xmlns:m="http://schemas.openxmlformats.org/officeDocument/2006/math" xmlns:v="urn:schemas-microsoft-com:vml" xmlns:wp14="http://schemas.microsoft.com/office/word/2010/wordprocessingDrawing" xmlns:wp="http://schemas.openxmlformats.org/drawingml/2006/wordprocessingDrawing" xmlns:w10="urn:schemas-microsoft-com:office:word" xmlns:w="http://schemas.openxmlformats.org/wordprocessingml/2006/main" xmlns:w14="http://schemas.microsoft.com/office/word/2010/wordml" xmlns:w15="http://schemas.microsoft.com/office/word/2012/wordml" xmlns:w16cid="http://schemas.microsoft.com/office/word/2016/wordml/cid" xmlns:w16se="http://schemas.microsoft.com/office/word/2015/wordml/symex" xmlns:wpg="http://schemas.microsoft.com/office/word/2010/wordprocessingGroup" xmlns:wpi="http://schemas.microsoft.com/office/word/2010/wordprocessingInk" xmlns:wne="http://schemas.microsoft.com/office/word/2006/wordml" xmlns:wps="http://schemas.microsoft.com/office/word/2010/wordprocessingShape" mc:Ignorable="w14 w15 w16se w16cid wp14">
-  <w:abstractNum w:abstractNumId="0" w15:restartNumberingAfterBreak="0">
+<w:numbering xmlns:wpc="http://schemas.microsoft.com/office/word/2010/wordprocessingCanvas" xmlns:mo="http://schemas.microsoft.com/office/mac/office/2008/main" xmlns:mc="http://schemas.openxmlformats.org/markup-compatibility/2006" xmlns:mv="urn:schemas-microsoft-com:mac:vml" xmlns:o="urn:schemas-microsoft-com:office:office" xmlns:r="http://schemas.openxmlformats.org/officeDocument/2006/relationships" xmlns:m="http://schemas.openxmlformats.org/officeDocument/2006/math" xmlns:v="urn:schemas-microsoft-com:vml" xmlns:wp14="http://schemas.microsoft.com/office/word/2010/wordprocessingDrawing" xmlns:wp="http://schemas.openxmlformats.org/drawingml/2006/wordprocessingDrawing" xmlns:w10="urn:schemas-microsoft-com:office:word" xmlns:w="http://schemas.openxmlformats.org/wordprocessingml/2006/main" xmlns:w14="http://schemas.microsoft.com/office/word/2010/wordml" xmlns:w15="http://schemas.microsoft.com/office/word/2012/wordml" xmlns:wpg="http://schemas.microsoft.com/office/word/2010/wordprocessingGroup" xmlns:wpi="http://schemas.microsoft.com/office/word/2010/wordprocessingInk" xmlns:wne="http://schemas.microsoft.com/office/word/2006/wordml" xmlns:wps="http://schemas.microsoft.com/office/word/2010/wordprocessingShape" mc:Ignorable="w14 w15 wp14">
+  <w:abstractNum w:abstractNumId="0">
     <w:nsid w:val="166556DC"/>
     <w:multiLevelType w:val="hybridMultilevel"/>
-    <w:tmpl w:val="0B32F734"/>
+    <w:tmpl w:val="21F29A60"/>
     <w:lvl w:ilvl="0" w:tplc="04090001">
       <w:start w:val="1"/>
       <w:numFmt w:val="bullet"/>
@@ -1028,7 +846,7 @@
 </file>
 
 <file path=word/styles.xml><?xml version="1.0" encoding="utf-8"?>
-<w:styles xmlns:mc="http://schemas.openxmlformats.org/markup-compatibility/2006" xmlns:r="http://schemas.openxmlformats.org/officeDocument/2006/relationships" xmlns:w="http://schemas.openxmlformats.org/wordprocessingml/2006/main" xmlns:w14="http://schemas.microsoft.com/office/word/2010/wordml" xmlns:w15="http://schemas.microsoft.com/office/word/2012/wordml" xmlns:w16cid="http://schemas.microsoft.com/office/word/2016/wordml/cid" xmlns:w16se="http://schemas.microsoft.com/office/word/2015/wordml/symex" mc:Ignorable="w14 w15 w16se w16cid">
+<w:styles xmlns:mc="http://schemas.openxmlformats.org/markup-compatibility/2006" xmlns:r="http://schemas.openxmlformats.org/officeDocument/2006/relationships" xmlns:w="http://schemas.openxmlformats.org/wordprocessingml/2006/main" xmlns:w14="http://schemas.microsoft.com/office/word/2010/wordml" xmlns:w15="http://schemas.microsoft.com/office/word/2012/wordml" mc:Ignorable="w14 w15">
   <w:docDefaults>
     <w:rPrDefault>
       <w:rPr>
@@ -1044,7 +862,7 @@
       </w:pPr>
     </w:pPrDefault>
   </w:docDefaults>
-  <w:latentStyles w:defLockedState="0" w:defUIPriority="99" w:defSemiHidden="0" w:defUnhideWhenUsed="0" w:defQFormat="0" w:count="377">
+  <w:latentStyles w:defLockedState="0" w:defUIPriority="99" w:defSemiHidden="0" w:defUnhideWhenUsed="0" w:defQFormat="0" w:count="380">
     <w:lsdException w:name="Normal" w:uiPriority="0" w:qFormat="1"/>
     <w:lsdException w:name="heading 1" w:uiPriority="9" w:qFormat="1"/>
     <w:lsdException w:name="heading 2" w:semiHidden="1" w:uiPriority="9" w:unhideWhenUsed="1" w:qFormat="1"/>
@@ -1150,6 +968,7 @@
     <w:lsdException w:name="HTML Sample" w:semiHidden="1" w:unhideWhenUsed="1"/>
     <w:lsdException w:name="HTML Typewriter" w:semiHidden="1" w:unhideWhenUsed="1"/>
     <w:lsdException w:name="HTML Variable" w:semiHidden="1" w:unhideWhenUsed="1"/>
+    <w:lsdException w:name="Normal Table" w:semiHidden="1" w:unhideWhenUsed="1"/>
     <w:lsdException w:name="annotation subject" w:semiHidden="1" w:unhideWhenUsed="1"/>
     <w:lsdException w:name="No List" w:semiHidden="1" w:unhideWhenUsed="1"/>
     <w:lsdException w:name="Outline List 1" w:semiHidden="1" w:unhideWhenUsed="1"/>
@@ -1196,8 +1015,10 @@
     <w:lsdException w:name="Table Subtle 2" w:semiHidden="1" w:unhideWhenUsed="1"/>
     <w:lsdException w:name="Table Web 1" w:semiHidden="1" w:unhideWhenUsed="1"/>
     <w:lsdException w:name="Table Web 2" w:semiHidden="1" w:unhideWhenUsed="1"/>
+    <w:lsdException w:name="Table Web 3" w:semiHidden="1" w:unhideWhenUsed="1"/>
     <w:lsdException w:name="Balloon Text" w:semiHidden="1" w:unhideWhenUsed="1"/>
     <w:lsdException w:name="Table Grid" w:uiPriority="39"/>
+    <w:lsdException w:name="Table Theme" w:semiHidden="1" w:unhideWhenUsed="1"/>
     <w:lsdException w:name="Placeholder Text" w:semiHidden="1"/>
     <w:lsdException w:name="No Spacing" w:uiPriority="1" w:qFormat="1"/>
     <w:lsdException w:name="Light Shading" w:uiPriority="60"/>
@@ -1413,12 +1234,6 @@
     <w:lsdException w:name="List Table 5 Dark Accent 6" w:uiPriority="50"/>
     <w:lsdException w:name="List Table 6 Colorful Accent 6" w:uiPriority="51"/>
     <w:lsdException w:name="List Table 7 Colorful Accent 6" w:uiPriority="52"/>
-    <w:lsdException w:name="Mention" w:semiHidden="1" w:unhideWhenUsed="1"/>
-    <w:lsdException w:name="Smart Hyperlink" w:semiHidden="1" w:unhideWhenUsed="1"/>
-    <w:lsdException w:name="Hashtag" w:semiHidden="1" w:unhideWhenUsed="1"/>
-    <w:lsdException w:name="Unresolved Mention" w:semiHidden="1" w:unhideWhenUsed="1"/>
-    <w:lsdException w:name="Smart Link" w:semiHidden="1" w:unhideWhenUsed="1"/>
-    <w:lsdException w:name="Smart Link Error" w:semiHidden="1" w:unhideWhenUsed="1"/>
   </w:latentStyles>
   <w:style w:type="paragraph" w:default="1" w:styleId="Normal">
     <w:name w:val="Normal"/>

</xml_diff>

<commit_message>
2020-07-19 update from PW
</commit_message>
<xml_diff>
--- a/Progress Tracker.docx
+++ b/Progress Tracker.docx
@@ -1,6 +1,6 @@
 
 <file path=word/document.xml><?xml version="1.0" encoding="utf-8"?>
-<w:document xmlns:wpc="http://schemas.microsoft.com/office/word/2010/wordprocessingCanvas" xmlns:cx="http://schemas.microsoft.com/office/drawing/2014/chartex" xmlns:cx1="http://schemas.microsoft.com/office/drawing/2015/9/8/chartex" xmlns:cx2="http://schemas.microsoft.com/office/drawing/2015/10/21/chartex" xmlns:cx3="http://schemas.microsoft.com/office/drawing/2016/5/9/chartex" xmlns:cx4="http://schemas.microsoft.com/office/drawing/2016/5/10/chartex" xmlns:cx5="http://schemas.microsoft.com/office/drawing/2016/5/11/chartex" xmlns:cx6="http://schemas.microsoft.com/office/drawing/2016/5/12/chartex" xmlns:cx7="http://schemas.microsoft.com/office/drawing/2016/5/13/chartex" xmlns:cx8="http://schemas.microsoft.com/office/drawing/2016/5/14/chartex" xmlns:mc="http://schemas.openxmlformats.org/markup-compatibility/2006" xmlns:aink="http://schemas.microsoft.com/office/drawing/2016/ink" xmlns:am3d="http://schemas.microsoft.com/office/drawing/2017/model3d" xmlns:o="urn:schemas-microsoft-com:office:office" xmlns:r="http://schemas.openxmlformats.org/officeDocument/2006/relationships" xmlns:m="http://schemas.openxmlformats.org/officeDocument/2006/math" xmlns:v="urn:schemas-microsoft-com:vml" xmlns:wp14="http://schemas.microsoft.com/office/word/2010/wordprocessingDrawing" xmlns:wp="http://schemas.openxmlformats.org/drawingml/2006/wordprocessingDrawing" xmlns:w10="urn:schemas-microsoft-com:office:word" xmlns:w="http://schemas.openxmlformats.org/wordprocessingml/2006/main" xmlns:w14="http://schemas.microsoft.com/office/word/2010/wordml" xmlns:w15="http://schemas.microsoft.com/office/word/2012/wordml" xmlns:w16cid="http://schemas.microsoft.com/office/word/2016/wordml/cid" xmlns:w16se="http://schemas.microsoft.com/office/word/2015/wordml/symex" xmlns:wpg="http://schemas.microsoft.com/office/word/2010/wordprocessingGroup" xmlns:wpi="http://schemas.microsoft.com/office/word/2010/wordprocessingInk" xmlns:wne="http://schemas.microsoft.com/office/word/2006/wordml" xmlns:wps="http://schemas.microsoft.com/office/word/2010/wordprocessingShape" mc:Ignorable="w14 w15 w16se w16cid wp14">
+<w:document xmlns:wpc="http://schemas.microsoft.com/office/word/2010/wordprocessingCanvas" xmlns:cx="http://schemas.microsoft.com/office/drawing/2014/chartex" xmlns:cx1="http://schemas.microsoft.com/office/drawing/2015/9/8/chartex" xmlns:cx2="http://schemas.microsoft.com/office/drawing/2015/10/21/chartex" xmlns:cx3="http://schemas.microsoft.com/office/drawing/2016/5/9/chartex" xmlns:cx4="http://schemas.microsoft.com/office/drawing/2016/5/10/chartex" xmlns:cx5="http://schemas.microsoft.com/office/drawing/2016/5/11/chartex" xmlns:cx6="http://schemas.microsoft.com/office/drawing/2016/5/12/chartex" xmlns:cx7="http://schemas.microsoft.com/office/drawing/2016/5/13/chartex" xmlns:cx8="http://schemas.microsoft.com/office/drawing/2016/5/14/chartex" xmlns:mc="http://schemas.openxmlformats.org/markup-compatibility/2006" xmlns:aink="http://schemas.microsoft.com/office/drawing/2016/ink" xmlns:am3d="http://schemas.microsoft.com/office/drawing/2017/model3d" xmlns:o="urn:schemas-microsoft-com:office:office" xmlns:r="http://schemas.openxmlformats.org/officeDocument/2006/relationships" xmlns:m="http://schemas.openxmlformats.org/officeDocument/2006/math" xmlns:v="urn:schemas-microsoft-com:vml" xmlns:wp14="http://schemas.microsoft.com/office/word/2010/wordprocessingDrawing" xmlns:wp="http://schemas.openxmlformats.org/drawingml/2006/wordprocessingDrawing" xmlns:w10="urn:schemas-microsoft-com:office:word" xmlns:w="http://schemas.openxmlformats.org/wordprocessingml/2006/main" xmlns:w14="http://schemas.microsoft.com/office/word/2010/wordml" xmlns:w15="http://schemas.microsoft.com/office/word/2012/wordml" xmlns:w16cex="http://schemas.microsoft.com/office/word/2018/wordml/cex" xmlns:w16cid="http://schemas.microsoft.com/office/word/2016/wordml/cid" xmlns:w16="http://schemas.microsoft.com/office/word/2018/wordml" xmlns:w16se="http://schemas.microsoft.com/office/word/2015/wordml/symex" xmlns:wpg="http://schemas.microsoft.com/office/word/2010/wordprocessingGroup" xmlns:wpi="http://schemas.microsoft.com/office/word/2010/wordprocessingInk" xmlns:wne="http://schemas.microsoft.com/office/word/2006/wordml" xmlns:wps="http://schemas.microsoft.com/office/word/2010/wordprocessingShape" mc:Ignorable="w14 w15 w16se w16cid w16 w16cex wp14">
   <w:body>
     <w:p>
       <w:pPr>
@@ -59,7 +59,39 @@
           <w:sz w:val="28"/>
           <w:szCs w:val="28"/>
         </w:rPr>
-        <w:t>The fundamental data is updated quarterly, e.g. on datekey/reportperiod 2019-04-25 report earnings of 2019-03-31</w:t>
+        <w:t xml:space="preserve">The fundamental data is updated quarterly, e.g. on </w:t>
+      </w:r>
+      <w:proofErr w:type="spellStart"/>
+      <w:r>
+        <w:rPr>
+          <w:sz w:val="28"/>
+          <w:szCs w:val="28"/>
+        </w:rPr>
+        <w:t>datekey</w:t>
+      </w:r>
+      <w:proofErr w:type="spellEnd"/>
+      <w:r>
+        <w:rPr>
+          <w:sz w:val="28"/>
+          <w:szCs w:val="28"/>
+        </w:rPr>
+        <w:t>/</w:t>
+      </w:r>
+      <w:proofErr w:type="spellStart"/>
+      <w:r>
+        <w:rPr>
+          <w:sz w:val="28"/>
+          <w:szCs w:val="28"/>
+        </w:rPr>
+        <w:t>reportperiod</w:t>
+      </w:r>
+      <w:proofErr w:type="spellEnd"/>
+      <w:r>
+        <w:rPr>
+          <w:sz w:val="28"/>
+          <w:szCs w:val="28"/>
+        </w:rPr>
+        <w:t xml:space="preserve"> 2019-04-25 report earnings of 2019-03-31</w:t>
       </w:r>
     </w:p>
     <w:p>
@@ -119,7 +151,23 @@
           <w:sz w:val="28"/>
           <w:szCs w:val="28"/>
         </w:rPr>
-        <w:t>Re-get all fundamental data from Quandl, join with our data</w:t>
+        <w:t xml:space="preserve">Re-get all fundamental data from </w:t>
+      </w:r>
+      <w:proofErr w:type="spellStart"/>
+      <w:r>
+        <w:rPr>
+          <w:sz w:val="28"/>
+          <w:szCs w:val="28"/>
+        </w:rPr>
+        <w:t>Quandl</w:t>
+      </w:r>
+      <w:proofErr w:type="spellEnd"/>
+      <w:r>
+        <w:rPr>
+          <w:sz w:val="28"/>
+          <w:szCs w:val="28"/>
+        </w:rPr>
+        <w:t>, join with our data</w:t>
       </w:r>
     </w:p>
     <w:p>
@@ -199,7 +247,23 @@
           <w:sz w:val="28"/>
           <w:szCs w:val="28"/>
         </w:rPr>
-        <w:t>IC functionality: corr between alpha rank vs realized return rank</w:t>
+        <w:t xml:space="preserve">IC functionality: </w:t>
+      </w:r>
+      <w:proofErr w:type="spellStart"/>
+      <w:r>
+        <w:rPr>
+          <w:sz w:val="28"/>
+          <w:szCs w:val="28"/>
+        </w:rPr>
+        <w:t>corr</w:t>
+      </w:r>
+      <w:proofErr w:type="spellEnd"/>
+      <w:r>
+        <w:rPr>
+          <w:sz w:val="28"/>
+          <w:szCs w:val="28"/>
+        </w:rPr>
+        <w:t xml:space="preserve"> between alpha rank vs realized return rank</w:t>
       </w:r>
     </w:p>
     <w:p>
@@ -423,7 +487,23 @@
           <w:sz w:val="28"/>
           <w:szCs w:val="28"/>
         </w:rPr>
-        <w:t>We found that different company has different definitions of quarter-end/fisical year and reporting dates. So it is not realistic to rank their fundamental data on the same date. We decided to take the following approach – At each rebalance date, given a list of universe (SP500), for each company, use their latest record to that date, and then do the cross-sectional ranking</w:t>
+        <w:t>We found that different company has different definitions of quarter-end/</w:t>
+      </w:r>
+      <w:proofErr w:type="spellStart"/>
+      <w:r>
+        <w:rPr>
+          <w:sz w:val="28"/>
+          <w:szCs w:val="28"/>
+        </w:rPr>
+        <w:t>fisical</w:t>
+      </w:r>
+      <w:proofErr w:type="spellEnd"/>
+      <w:r>
+        <w:rPr>
+          <w:sz w:val="28"/>
+          <w:szCs w:val="28"/>
+        </w:rPr>
+        <w:t xml:space="preserve"> year and reporting dates. So it is not realistic to rank their fundamental data on the same date. We decided to take the following approach – At each rebalance date, given a list of universe (SP500), for each company, use their latest record to that date, and then do the cross-sectional ranking</w:t>
       </w:r>
       <w:r>
         <w:rPr>
@@ -497,7 +577,23 @@
           <w:sz w:val="28"/>
           <w:szCs w:val="28"/>
         </w:rPr>
-        <w:t xml:space="preserve">Then we need to update the rankZscore function </w:t>
+        <w:t xml:space="preserve">Then we need to update the </w:t>
+      </w:r>
+      <w:proofErr w:type="spellStart"/>
+      <w:r>
+        <w:rPr>
+          <w:sz w:val="28"/>
+          <w:szCs w:val="28"/>
+        </w:rPr>
+        <w:t>rankZscore</w:t>
+      </w:r>
+      <w:proofErr w:type="spellEnd"/>
+      <w:r>
+        <w:rPr>
+          <w:sz w:val="28"/>
+          <w:szCs w:val="28"/>
+        </w:rPr>
+        <w:t xml:space="preserve"> function </w:t>
       </w:r>
       <w:r>
         <w:rPr>
@@ -526,7 +622,39 @@
           <w:sz w:val="28"/>
           <w:szCs w:val="28"/>
         </w:rPr>
-        <w:t>In the file generalBackTester.R, since we’ve changed our ranked_univ function to only one single (rebalance) date, we have to re-write the logic to adapt the new back-testing logic</w:t>
+        <w:t xml:space="preserve">In the file </w:t>
+      </w:r>
+      <w:proofErr w:type="spellStart"/>
+      <w:r>
+        <w:rPr>
+          <w:sz w:val="28"/>
+          <w:szCs w:val="28"/>
+        </w:rPr>
+        <w:t>generalBackTester.R</w:t>
+      </w:r>
+      <w:proofErr w:type="spellEnd"/>
+      <w:r>
+        <w:rPr>
+          <w:sz w:val="28"/>
+          <w:szCs w:val="28"/>
+        </w:rPr>
+        <w:t xml:space="preserve">, since we’ve changed our </w:t>
+      </w:r>
+      <w:proofErr w:type="spellStart"/>
+      <w:r>
+        <w:rPr>
+          <w:sz w:val="28"/>
+          <w:szCs w:val="28"/>
+        </w:rPr>
+        <w:t>ranked_univ</w:t>
+      </w:r>
+      <w:proofErr w:type="spellEnd"/>
+      <w:r>
+        <w:rPr>
+          <w:sz w:val="28"/>
+          <w:szCs w:val="28"/>
+        </w:rPr>
+        <w:t xml:space="preserve"> function to only one single (rebalance) date, we have to re-write the logic to adapt the new back-testing logic</w:t>
       </w:r>
     </w:p>
     <w:p>
@@ -575,7 +703,23 @@
           <w:sz w:val="28"/>
           <w:szCs w:val="28"/>
         </w:rPr>
-        <w:t xml:space="preserve">For the function constructPortQtly, previously we build portfolio along the period in this function. Now since our information are all based on single rebalance date, we need to totally revamp this function </w:t>
+        <w:t xml:space="preserve">For the function </w:t>
+      </w:r>
+      <w:proofErr w:type="spellStart"/>
+      <w:r>
+        <w:rPr>
+          <w:sz w:val="28"/>
+          <w:szCs w:val="28"/>
+        </w:rPr>
+        <w:t>constructPortQtly</w:t>
+      </w:r>
+      <w:proofErr w:type="spellEnd"/>
+      <w:r>
+        <w:rPr>
+          <w:sz w:val="28"/>
+          <w:szCs w:val="28"/>
+        </w:rPr>
+        <w:t xml:space="preserve">, previously we build portfolio along the period in this function. Now since our information are all based on single rebalance date, we need to totally revamp this function </w:t>
       </w:r>
       <w:r>
         <w:rPr>
@@ -848,17 +992,74 @@
           <w:sz w:val="28"/>
           <w:szCs w:val="28"/>
         </w:rPr>
-        <w:t>Sample white-paper on pb(value)</w:t>
-      </w:r>
-      <w:bookmarkStart w:id="0" w:name="_GoBack"/>
-      <w:bookmarkEnd w:id="0"/>
-      <w:r>
-        <w:rPr>
-          <w:sz w:val="28"/>
-          <w:szCs w:val="28"/>
-        </w:rPr>
-        <w:t xml:space="preserve"> factor</w:t>
-      </w:r>
+        <w:t>Sample white-paper on pb(value) factor</w:t>
+      </w:r>
+    </w:p>
+    <w:p>
+      <w:pPr>
+        <w:pStyle w:val="ListParagraph"/>
+        <w:numPr>
+          <w:ilvl w:val="0"/>
+          <w:numId w:val="1"/>
+        </w:numPr>
+        <w:rPr>
+          <w:b/>
+          <w:bCs/>
+          <w:sz w:val="28"/>
+          <w:szCs w:val="28"/>
+        </w:rPr>
+      </w:pPr>
+      <w:r>
+        <w:rPr>
+          <w:sz w:val="28"/>
+          <w:szCs w:val="28"/>
+        </w:rPr>
+        <w:t>2020-07-19</w:t>
+      </w:r>
+    </w:p>
+    <w:p>
+      <w:pPr>
+        <w:pStyle w:val="ListParagraph"/>
+        <w:numPr>
+          <w:ilvl w:val="1"/>
+          <w:numId w:val="1"/>
+        </w:numPr>
+        <w:rPr>
+          <w:b/>
+          <w:bCs/>
+          <w:sz w:val="28"/>
+          <w:szCs w:val="28"/>
+        </w:rPr>
+      </w:pPr>
+      <w:r>
+        <w:rPr>
+          <w:sz w:val="28"/>
+          <w:szCs w:val="28"/>
+        </w:rPr>
+        <w:t>Add the update of SP all universe to the refresh data given it also only dates back 20 years</w:t>
+      </w:r>
+      <w:r>
+        <w:rPr>
+          <w:sz w:val="28"/>
+          <w:szCs w:val="28"/>
+        </w:rPr>
+        <w:t xml:space="preserve"> – Done</w:t>
+      </w:r>
+    </w:p>
+    <w:p>
+      <w:pPr>
+        <w:pStyle w:val="ListParagraph"/>
+        <w:numPr>
+          <w:ilvl w:val="1"/>
+          <w:numId w:val="1"/>
+        </w:numPr>
+        <w:rPr>
+          <w:b/>
+          <w:bCs/>
+          <w:sz w:val="28"/>
+          <w:szCs w:val="28"/>
+        </w:rPr>
+      </w:pPr>
     </w:p>
     <w:p>
       <w:pPr>
@@ -880,7 +1081,7 @@
 </file>
 
 <file path=word/numbering.xml><?xml version="1.0" encoding="utf-8"?>
-<w:numbering xmlns:wpc="http://schemas.microsoft.com/office/word/2010/wordprocessingCanvas" xmlns:cx="http://schemas.microsoft.com/office/drawing/2014/chartex" xmlns:cx1="http://schemas.microsoft.com/office/drawing/2015/9/8/chartex" xmlns:cx2="http://schemas.microsoft.com/office/drawing/2015/10/21/chartex" xmlns:cx3="http://schemas.microsoft.com/office/drawing/2016/5/9/chartex" xmlns:cx4="http://schemas.microsoft.com/office/drawing/2016/5/10/chartex" xmlns:cx5="http://schemas.microsoft.com/office/drawing/2016/5/11/chartex" xmlns:cx6="http://schemas.microsoft.com/office/drawing/2016/5/12/chartex" xmlns:cx7="http://schemas.microsoft.com/office/drawing/2016/5/13/chartex" xmlns:cx8="http://schemas.microsoft.com/office/drawing/2016/5/14/chartex" xmlns:mc="http://schemas.openxmlformats.org/markup-compatibility/2006" xmlns:aink="http://schemas.microsoft.com/office/drawing/2016/ink" xmlns:am3d="http://schemas.microsoft.com/office/drawing/2017/model3d" xmlns:o="urn:schemas-microsoft-com:office:office" xmlns:r="http://schemas.openxmlformats.org/officeDocument/2006/relationships" xmlns:m="http://schemas.openxmlformats.org/officeDocument/2006/math" xmlns:v="urn:schemas-microsoft-com:vml" xmlns:wp14="http://schemas.microsoft.com/office/word/2010/wordprocessingDrawing" xmlns:wp="http://schemas.openxmlformats.org/drawingml/2006/wordprocessingDrawing" xmlns:w10="urn:schemas-microsoft-com:office:word" xmlns:w="http://schemas.openxmlformats.org/wordprocessingml/2006/main" xmlns:w14="http://schemas.microsoft.com/office/word/2010/wordml" xmlns:w15="http://schemas.microsoft.com/office/word/2012/wordml" xmlns:w16cid="http://schemas.microsoft.com/office/word/2016/wordml/cid" xmlns:w16se="http://schemas.microsoft.com/office/word/2015/wordml/symex" xmlns:wpg="http://schemas.microsoft.com/office/word/2010/wordprocessingGroup" xmlns:wpi="http://schemas.microsoft.com/office/word/2010/wordprocessingInk" xmlns:wne="http://schemas.microsoft.com/office/word/2006/wordml" xmlns:wps="http://schemas.microsoft.com/office/word/2010/wordprocessingShape" mc:Ignorable="w14 w15 w16se w16cid wp14">
+<w:numbering xmlns:wpc="http://schemas.microsoft.com/office/word/2010/wordprocessingCanvas" xmlns:cx="http://schemas.microsoft.com/office/drawing/2014/chartex" xmlns:cx1="http://schemas.microsoft.com/office/drawing/2015/9/8/chartex" xmlns:cx2="http://schemas.microsoft.com/office/drawing/2015/10/21/chartex" xmlns:cx3="http://schemas.microsoft.com/office/drawing/2016/5/9/chartex" xmlns:cx4="http://schemas.microsoft.com/office/drawing/2016/5/10/chartex" xmlns:cx5="http://schemas.microsoft.com/office/drawing/2016/5/11/chartex" xmlns:cx6="http://schemas.microsoft.com/office/drawing/2016/5/12/chartex" xmlns:cx7="http://schemas.microsoft.com/office/drawing/2016/5/13/chartex" xmlns:cx8="http://schemas.microsoft.com/office/drawing/2016/5/14/chartex" xmlns:mc="http://schemas.openxmlformats.org/markup-compatibility/2006" xmlns:aink="http://schemas.microsoft.com/office/drawing/2016/ink" xmlns:am3d="http://schemas.microsoft.com/office/drawing/2017/model3d" xmlns:o="urn:schemas-microsoft-com:office:office" xmlns:r="http://schemas.openxmlformats.org/officeDocument/2006/relationships" xmlns:m="http://schemas.openxmlformats.org/officeDocument/2006/math" xmlns:v="urn:schemas-microsoft-com:vml" xmlns:wp14="http://schemas.microsoft.com/office/word/2010/wordprocessingDrawing" xmlns:wp="http://schemas.openxmlformats.org/drawingml/2006/wordprocessingDrawing" xmlns:w10="urn:schemas-microsoft-com:office:word" xmlns:w="http://schemas.openxmlformats.org/wordprocessingml/2006/main" xmlns:w14="http://schemas.microsoft.com/office/word/2010/wordml" xmlns:w15="http://schemas.microsoft.com/office/word/2012/wordml" xmlns:w16cex="http://schemas.microsoft.com/office/word/2018/wordml/cex" xmlns:w16cid="http://schemas.microsoft.com/office/word/2016/wordml/cid" xmlns:w16="http://schemas.microsoft.com/office/word/2018/wordml" xmlns:w16se="http://schemas.microsoft.com/office/word/2015/wordml/symex" xmlns:wpg="http://schemas.microsoft.com/office/word/2010/wordprocessingGroup" xmlns:wpi="http://schemas.microsoft.com/office/word/2010/wordprocessingInk" xmlns:wne="http://schemas.microsoft.com/office/word/2006/wordml" xmlns:wps="http://schemas.microsoft.com/office/word/2010/wordprocessingShape" mc:Ignorable="w14 w15 w16se w16cid w16 w16cex wp14">
   <w:abstractNum w:abstractNumId="0" w15:restartNumberingAfterBreak="0">
     <w:nsid w:val="166556DC"/>
     <w:multiLevelType w:val="hybridMultilevel"/>
@@ -1001,7 +1202,7 @@
 </file>
 
 <file path=word/styles.xml><?xml version="1.0" encoding="utf-8"?>
-<w:styles xmlns:mc="http://schemas.openxmlformats.org/markup-compatibility/2006" xmlns:r="http://schemas.openxmlformats.org/officeDocument/2006/relationships" xmlns:w="http://schemas.openxmlformats.org/wordprocessingml/2006/main" xmlns:w14="http://schemas.microsoft.com/office/word/2010/wordml" xmlns:w15="http://schemas.microsoft.com/office/word/2012/wordml" xmlns:w16cid="http://schemas.microsoft.com/office/word/2016/wordml/cid" xmlns:w16se="http://schemas.microsoft.com/office/word/2015/wordml/symex" mc:Ignorable="w14 w15 w16se w16cid">
+<w:styles xmlns:mc="http://schemas.openxmlformats.org/markup-compatibility/2006" xmlns:r="http://schemas.openxmlformats.org/officeDocument/2006/relationships" xmlns:w="http://schemas.openxmlformats.org/wordprocessingml/2006/main" xmlns:w14="http://schemas.microsoft.com/office/word/2010/wordml" xmlns:w15="http://schemas.microsoft.com/office/word/2012/wordml" xmlns:w16cex="http://schemas.microsoft.com/office/word/2018/wordml/cex" xmlns:w16cid="http://schemas.microsoft.com/office/word/2016/wordml/cid" xmlns:w16="http://schemas.microsoft.com/office/word/2018/wordml" xmlns:w16se="http://schemas.microsoft.com/office/word/2015/wordml/symex" mc:Ignorable="w14 w15 w16se w16cid w16 w16cex">
   <w:docDefaults>
     <w:rPrDefault>
       <w:rPr>

</xml_diff>

<commit_message>
finalize IC analysis code
sector/industry IC and stock level zscore details
</commit_message>
<xml_diff>
--- a/Progress Tracker.docx
+++ b/Progress Tracker.docx
@@ -1,6 +1,6 @@
 
 <file path=word/document.xml><?xml version="1.0" encoding="utf-8"?>
-<w:document xmlns:wpc="http://schemas.microsoft.com/office/word/2010/wordprocessingCanvas" xmlns:cx="http://schemas.microsoft.com/office/drawing/2014/chartex" xmlns:cx1="http://schemas.microsoft.com/office/drawing/2015/9/8/chartex" xmlns:cx2="http://schemas.microsoft.com/office/drawing/2015/10/21/chartex" xmlns:cx3="http://schemas.microsoft.com/office/drawing/2016/5/9/chartex" xmlns:cx4="http://schemas.microsoft.com/office/drawing/2016/5/10/chartex" xmlns:cx5="http://schemas.microsoft.com/office/drawing/2016/5/11/chartex" xmlns:cx6="http://schemas.microsoft.com/office/drawing/2016/5/12/chartex" xmlns:cx7="http://schemas.microsoft.com/office/drawing/2016/5/13/chartex" xmlns:cx8="http://schemas.microsoft.com/office/drawing/2016/5/14/chartex" xmlns:mc="http://schemas.openxmlformats.org/markup-compatibility/2006" xmlns:aink="http://schemas.microsoft.com/office/drawing/2016/ink" xmlns:am3d="http://schemas.microsoft.com/office/drawing/2017/model3d" xmlns:o="urn:schemas-microsoft-com:office:office" xmlns:r="http://schemas.openxmlformats.org/officeDocument/2006/relationships" xmlns:m="http://schemas.openxmlformats.org/officeDocument/2006/math" xmlns:v="urn:schemas-microsoft-com:vml" xmlns:wp14="http://schemas.microsoft.com/office/word/2010/wordprocessingDrawing" xmlns:wp="http://schemas.openxmlformats.org/drawingml/2006/wordprocessingDrawing" xmlns:w10="urn:schemas-microsoft-com:office:word" xmlns:w="http://schemas.openxmlformats.org/wordprocessingml/2006/main" xmlns:w14="http://schemas.microsoft.com/office/word/2010/wordml" xmlns:w15="http://schemas.microsoft.com/office/word/2012/wordml" xmlns:w16cex="http://schemas.microsoft.com/office/word/2018/wordml/cex" xmlns:w16cid="http://schemas.microsoft.com/office/word/2016/wordml/cid" xmlns:w16="http://schemas.microsoft.com/office/word/2018/wordml" xmlns:w16se="http://schemas.microsoft.com/office/word/2015/wordml/symex" xmlns:wpg="http://schemas.microsoft.com/office/word/2010/wordprocessingGroup" xmlns:wpi="http://schemas.microsoft.com/office/word/2010/wordprocessingInk" xmlns:wne="http://schemas.microsoft.com/office/word/2006/wordml" xmlns:wps="http://schemas.microsoft.com/office/word/2010/wordprocessingShape" mc:Ignorable="w14 w15 w16se w16cid w16 w16cex wp14">
+<w:document xmlns:wpc="http://schemas.microsoft.com/office/word/2010/wordprocessingCanvas" xmlns:mo="http://schemas.microsoft.com/office/mac/office/2008/main" xmlns:mc="http://schemas.openxmlformats.org/markup-compatibility/2006" xmlns:mv="urn:schemas-microsoft-com:mac:vml" xmlns:o="urn:schemas-microsoft-com:office:office" xmlns:r="http://schemas.openxmlformats.org/officeDocument/2006/relationships" xmlns:m="http://schemas.openxmlformats.org/officeDocument/2006/math" xmlns:v="urn:schemas-microsoft-com:vml" xmlns:wp14="http://schemas.microsoft.com/office/word/2010/wordprocessingDrawing" xmlns:wp="http://schemas.openxmlformats.org/drawingml/2006/wordprocessingDrawing" xmlns:w10="urn:schemas-microsoft-com:office:word" xmlns:w="http://schemas.openxmlformats.org/wordprocessingml/2006/main" xmlns:w14="http://schemas.microsoft.com/office/word/2010/wordml" xmlns:w15="http://schemas.microsoft.com/office/word/2012/wordml" xmlns:wpg="http://schemas.microsoft.com/office/word/2010/wordprocessingGroup" xmlns:wpi="http://schemas.microsoft.com/office/word/2010/wordprocessingInk" xmlns:wne="http://schemas.microsoft.com/office/word/2006/wordml" xmlns:wps="http://schemas.microsoft.com/office/word/2010/wordprocessingShape" mc:Ignorable="w14 w15 wp14">
   <w:body>
     <w:p>
       <w:pPr>
@@ -59,39 +59,7 @@
           <w:sz w:val="28"/>
           <w:szCs w:val="28"/>
         </w:rPr>
-        <w:t xml:space="preserve">The fundamental data is updated quarterly, e.g. on </w:t>
-      </w:r>
-      <w:proofErr w:type="spellStart"/>
-      <w:r>
-        <w:rPr>
-          <w:sz w:val="28"/>
-          <w:szCs w:val="28"/>
-        </w:rPr>
-        <w:t>datekey</w:t>
-      </w:r>
-      <w:proofErr w:type="spellEnd"/>
-      <w:r>
-        <w:rPr>
-          <w:sz w:val="28"/>
-          <w:szCs w:val="28"/>
-        </w:rPr>
-        <w:t>/</w:t>
-      </w:r>
-      <w:proofErr w:type="spellStart"/>
-      <w:r>
-        <w:rPr>
-          <w:sz w:val="28"/>
-          <w:szCs w:val="28"/>
-        </w:rPr>
-        <w:t>reportperiod</w:t>
-      </w:r>
-      <w:proofErr w:type="spellEnd"/>
-      <w:r>
-        <w:rPr>
-          <w:sz w:val="28"/>
-          <w:szCs w:val="28"/>
-        </w:rPr>
-        <w:t xml:space="preserve"> 2019-04-25 report earnings of 2019-03-31</w:t>
+        <w:t>The fundamental data is updated quarterly, e.g. on datekey/reportperiod 2019-04-25 report earnings of 2019-03-31</w:t>
       </w:r>
     </w:p>
     <w:p>
@@ -151,23 +119,7 @@
           <w:sz w:val="28"/>
           <w:szCs w:val="28"/>
         </w:rPr>
-        <w:t xml:space="preserve">Re-get all fundamental data from </w:t>
-      </w:r>
-      <w:proofErr w:type="spellStart"/>
-      <w:r>
-        <w:rPr>
-          <w:sz w:val="28"/>
-          <w:szCs w:val="28"/>
-        </w:rPr>
-        <w:t>Quandl</w:t>
-      </w:r>
-      <w:proofErr w:type="spellEnd"/>
-      <w:r>
-        <w:rPr>
-          <w:sz w:val="28"/>
-          <w:szCs w:val="28"/>
-        </w:rPr>
-        <w:t>, join with our data</w:t>
+        <w:t>Re-get all fundamental data from Quandl, join with our data</w:t>
       </w:r>
     </w:p>
     <w:p>
@@ -247,23 +199,7 @@
           <w:sz w:val="28"/>
           <w:szCs w:val="28"/>
         </w:rPr>
-        <w:t xml:space="preserve">IC functionality: </w:t>
-      </w:r>
-      <w:proofErr w:type="spellStart"/>
-      <w:r>
-        <w:rPr>
-          <w:sz w:val="28"/>
-          <w:szCs w:val="28"/>
-        </w:rPr>
-        <w:t>corr</w:t>
-      </w:r>
-      <w:proofErr w:type="spellEnd"/>
-      <w:r>
-        <w:rPr>
-          <w:sz w:val="28"/>
-          <w:szCs w:val="28"/>
-        </w:rPr>
-        <w:t xml:space="preserve"> between alpha rank vs realized return rank</w:t>
+        <w:t>IC functionality: corr between alpha rank vs realized return rank</w:t>
       </w:r>
     </w:p>
     <w:p>
@@ -487,23 +423,7 @@
           <w:sz w:val="28"/>
           <w:szCs w:val="28"/>
         </w:rPr>
-        <w:t>We found that different company has different definitions of quarter-end/</w:t>
-      </w:r>
-      <w:proofErr w:type="spellStart"/>
-      <w:r>
-        <w:rPr>
-          <w:sz w:val="28"/>
-          <w:szCs w:val="28"/>
-        </w:rPr>
-        <w:t>fisical</w:t>
-      </w:r>
-      <w:proofErr w:type="spellEnd"/>
-      <w:r>
-        <w:rPr>
-          <w:sz w:val="28"/>
-          <w:szCs w:val="28"/>
-        </w:rPr>
-        <w:t xml:space="preserve"> year and reporting dates. So it is not realistic to rank their fundamental data on the same date. We decided to take the following approach – At each rebalance date, given a list of universe (SP500), for each company, use their latest record to that date, and then do the cross-sectional ranking</w:t>
+        <w:t>We found that different company has different definitions of quarter-end/fisical year and reporting dates. So it is not realistic to rank their fundamental data on the same date. We decided to take the following approach – At each rebalance date, given a list of universe (SP500), for each company, use their latest record to that date, and then do the cross-sectional ranking</w:t>
       </w:r>
       <w:r>
         <w:rPr>
@@ -577,23 +497,7 @@
           <w:sz w:val="28"/>
           <w:szCs w:val="28"/>
         </w:rPr>
-        <w:t xml:space="preserve">Then we need to update the </w:t>
-      </w:r>
-      <w:proofErr w:type="spellStart"/>
-      <w:r>
-        <w:rPr>
-          <w:sz w:val="28"/>
-          <w:szCs w:val="28"/>
-        </w:rPr>
-        <w:t>rankZscore</w:t>
-      </w:r>
-      <w:proofErr w:type="spellEnd"/>
-      <w:r>
-        <w:rPr>
-          <w:sz w:val="28"/>
-          <w:szCs w:val="28"/>
-        </w:rPr>
-        <w:t xml:space="preserve"> function </w:t>
+        <w:t xml:space="preserve">Then we need to update the rankZscore function </w:t>
       </w:r>
       <w:r>
         <w:rPr>
@@ -622,39 +526,7 @@
           <w:sz w:val="28"/>
           <w:szCs w:val="28"/>
         </w:rPr>
-        <w:t xml:space="preserve">In the file </w:t>
-      </w:r>
-      <w:proofErr w:type="spellStart"/>
-      <w:r>
-        <w:rPr>
-          <w:sz w:val="28"/>
-          <w:szCs w:val="28"/>
-        </w:rPr>
-        <w:t>generalBackTester.R</w:t>
-      </w:r>
-      <w:proofErr w:type="spellEnd"/>
-      <w:r>
-        <w:rPr>
-          <w:sz w:val="28"/>
-          <w:szCs w:val="28"/>
-        </w:rPr>
-        <w:t xml:space="preserve">, since we’ve changed our </w:t>
-      </w:r>
-      <w:proofErr w:type="spellStart"/>
-      <w:r>
-        <w:rPr>
-          <w:sz w:val="28"/>
-          <w:szCs w:val="28"/>
-        </w:rPr>
-        <w:t>ranked_univ</w:t>
-      </w:r>
-      <w:proofErr w:type="spellEnd"/>
-      <w:r>
-        <w:rPr>
-          <w:sz w:val="28"/>
-          <w:szCs w:val="28"/>
-        </w:rPr>
-        <w:t xml:space="preserve"> function to only one single (rebalance) date, we have to re-write the logic to adapt the new back-testing logic</w:t>
+        <w:t>In the file generalBackTester.R, since we’ve changed our ranked_univ function to only one single (rebalance) date, we have to re-write the logic to adapt the new back-testing logic</w:t>
       </w:r>
     </w:p>
     <w:p>
@@ -703,23 +575,7 @@
           <w:sz w:val="28"/>
           <w:szCs w:val="28"/>
         </w:rPr>
-        <w:t xml:space="preserve">For the function </w:t>
-      </w:r>
-      <w:proofErr w:type="spellStart"/>
-      <w:r>
-        <w:rPr>
-          <w:sz w:val="28"/>
-          <w:szCs w:val="28"/>
-        </w:rPr>
-        <w:t>constructPortQtly</w:t>
-      </w:r>
-      <w:proofErr w:type="spellEnd"/>
-      <w:r>
-        <w:rPr>
-          <w:sz w:val="28"/>
-          <w:szCs w:val="28"/>
-        </w:rPr>
-        <w:t xml:space="preserve">, previously we build portfolio along the period in this function. Now since our information are all based on single rebalance date, we need to totally revamp this function </w:t>
+        <w:t xml:space="preserve">For the function constructPortQtly, previously we build portfolio along the period in this function. Now since our information are all based on single rebalance date, we need to totally revamp this function </w:t>
       </w:r>
       <w:r>
         <w:rPr>
@@ -784,7 +640,141 @@
           <w:sz w:val="28"/>
           <w:szCs w:val="28"/>
         </w:rPr>
-        <w:t>SP500 annual return seems off (3%), double check and change to yahoo API</w:t>
+        <w:t xml:space="preserve">Factor Case Study Framework </w:t>
+      </w:r>
+    </w:p>
+    <w:p>
+      <w:pPr>
+        <w:pStyle w:val="ListParagraph"/>
+        <w:numPr>
+          <w:ilvl w:val="2"/>
+          <w:numId w:val="1"/>
+        </w:numPr>
+        <w:rPr>
+          <w:sz w:val="28"/>
+          <w:szCs w:val="28"/>
+        </w:rPr>
+      </w:pPr>
+      <w:r>
+        <w:rPr>
+          <w:sz w:val="28"/>
+          <w:szCs w:val="28"/>
+        </w:rPr>
+        <w:t xml:space="preserve">Historical IC Analysis </w:t>
+      </w:r>
+      <w:r>
+        <w:rPr>
+          <w:sz w:val="28"/>
+          <w:szCs w:val="28"/>
+        </w:rPr>
+        <w:t xml:space="preserve">– </w:t>
+      </w:r>
+      <w:r>
+        <w:rPr>
+          <w:sz w:val="28"/>
+          <w:szCs w:val="28"/>
+        </w:rPr>
+        <w:t xml:space="preserve">pb </w:t>
+      </w:r>
+      <w:r>
+        <w:rPr>
+          <w:sz w:val="28"/>
+          <w:szCs w:val="28"/>
+        </w:rPr>
+        <w:t>DONE</w:t>
+      </w:r>
+      <w:r>
+        <w:rPr>
+          <w:rFonts w:hint="eastAsia"/>
+          <w:sz w:val="28"/>
+          <w:szCs w:val="28"/>
+        </w:rPr>
+        <w:t xml:space="preserve"> </w:t>
+      </w:r>
+    </w:p>
+    <w:p>
+      <w:pPr>
+        <w:pStyle w:val="ListParagraph"/>
+        <w:numPr>
+          <w:ilvl w:val="3"/>
+          <w:numId w:val="1"/>
+        </w:numPr>
+        <w:rPr>
+          <w:sz w:val="28"/>
+          <w:szCs w:val="28"/>
+        </w:rPr>
+      </w:pPr>
+      <w:r>
+        <w:rPr>
+          <w:sz w:val="28"/>
+          <w:szCs w:val="28"/>
+        </w:rPr>
+        <w:t>N</w:t>
+      </w:r>
+      <w:r>
+        <w:rPr>
+          <w:rFonts w:hint="eastAsia"/>
+          <w:sz w:val="28"/>
+          <w:szCs w:val="28"/>
+        </w:rPr>
+        <w:t xml:space="preserve">eed to change to monthly and fwd one month return. </w:t>
+      </w:r>
+      <w:r>
+        <w:rPr>
+          <w:sz w:val="28"/>
+          <w:szCs w:val="28"/>
+        </w:rPr>
+        <w:t xml:space="preserve">Calculate </w:t>
+      </w:r>
+      <w:r>
+        <w:rPr>
+          <w:rFonts w:hint="eastAsia"/>
+          <w:sz w:val="28"/>
+          <w:szCs w:val="28"/>
+        </w:rPr>
+        <w:t xml:space="preserve">monthly ic and </w:t>
+      </w:r>
+      <w:r>
+        <w:rPr>
+          <w:sz w:val="28"/>
+          <w:szCs w:val="28"/>
+        </w:rPr>
+        <w:t>average</w:t>
+      </w:r>
+      <w:r>
+        <w:rPr>
+          <w:rFonts w:hint="eastAsia"/>
+          <w:sz w:val="28"/>
+          <w:szCs w:val="28"/>
+        </w:rPr>
+        <w:t xml:space="preserve"> ic and standard deviation of ic</w:t>
+      </w:r>
+    </w:p>
+    <w:p>
+      <w:pPr>
+        <w:pStyle w:val="ListParagraph"/>
+        <w:numPr>
+          <w:ilvl w:val="2"/>
+          <w:numId w:val="1"/>
+        </w:numPr>
+        <w:rPr>
+          <w:sz w:val="28"/>
+          <w:szCs w:val="28"/>
+        </w:rPr>
+      </w:pPr>
+      <w:r>
+        <w:rPr>
+          <w:sz w:val="28"/>
+          <w:szCs w:val="28"/>
+        </w:rPr>
+        <w:t xml:space="preserve">Factor Portfolio Performance Analysis  </w:t>
+      </w:r>
+      <w:r>
+        <w:rPr>
+          <w:sz w:val="28"/>
+          <w:szCs w:val="28"/>
+        </w:rPr>
+        <w:t>- DONE</w:t>
       </w:r>
     </w:p>
     <w:p>
@@ -804,51 +794,37 @@
           <w:sz w:val="28"/>
           <w:szCs w:val="28"/>
         </w:rPr>
-        <w:t xml:space="preserve">Factor Case Study Framework </w:t>
-      </w:r>
-    </w:p>
-    <w:p>
-      <w:pPr>
-        <w:pStyle w:val="ListParagraph"/>
-        <w:numPr>
-          <w:ilvl w:val="2"/>
-          <w:numId w:val="1"/>
-        </w:numPr>
-        <w:rPr>
-          <w:strike/>
-          <w:color w:val="FF0000"/>
-          <w:sz w:val="28"/>
-          <w:szCs w:val="28"/>
-        </w:rPr>
-      </w:pPr>
-      <w:r>
-        <w:rPr>
-          <w:strike/>
-          <w:color w:val="FF0000"/>
-          <w:sz w:val="28"/>
-          <w:szCs w:val="28"/>
-        </w:rPr>
-        <w:t xml:space="preserve">Historical IC Analysis </w:t>
-      </w:r>
-    </w:p>
-    <w:p>
-      <w:pPr>
-        <w:pStyle w:val="ListParagraph"/>
-        <w:numPr>
-          <w:ilvl w:val="2"/>
-          <w:numId w:val="1"/>
-        </w:numPr>
-        <w:rPr>
-          <w:sz w:val="28"/>
-          <w:szCs w:val="28"/>
-        </w:rPr>
-      </w:pPr>
-      <w:r>
-        <w:rPr>
-          <w:sz w:val="28"/>
-          <w:szCs w:val="28"/>
-        </w:rPr>
-        <w:t xml:space="preserve">Factor Portfolio Performance Analysis  </w:t>
+        <w:t xml:space="preserve">Factor Momentum </w:t>
+      </w:r>
+      <w:r>
+        <w:rPr>
+          <w:sz w:val="28"/>
+          <w:szCs w:val="28"/>
+        </w:rPr>
+        <w:t>– TO DO</w:t>
+      </w:r>
+    </w:p>
+    <w:p>
+      <w:pPr>
+        <w:rPr>
+          <w:sz w:val="28"/>
+          <w:szCs w:val="28"/>
+        </w:rPr>
+      </w:pPr>
+      <w:r>
+        <w:rPr>
+          <w:sz w:val="28"/>
+          <w:szCs w:val="28"/>
+        </w:rPr>
+        <w:t>•</w:t>
+      </w:r>
+      <w:r>
+        <w:rPr>
+          <w:sz w:val="28"/>
+          <w:szCs w:val="28"/>
+        </w:rPr>
+        <w:tab/>
+        <w:t>2020-07-19</w:t>
       </w:r>
     </w:p>
     <w:p>
@@ -859,51 +835,17 @@
           <w:numId w:val="1"/>
         </w:numPr>
         <w:rPr>
-          <w:color w:val="FF0000"/>
-          <w:sz w:val="28"/>
-          <w:szCs w:val="28"/>
-        </w:rPr>
-      </w:pPr>
-      <w:r>
-        <w:rPr>
-          <w:color w:val="FF0000"/>
-          <w:sz w:val="28"/>
-          <w:szCs w:val="28"/>
-        </w:rPr>
-        <w:t xml:space="preserve">Factor Momentum </w:t>
-      </w:r>
-    </w:p>
-    <w:p>
-      <w:pPr>
-        <w:pStyle w:val="ListParagraph"/>
-        <w:numPr>
-          <w:ilvl w:val="0"/>
-          <w:numId w:val="1"/>
-        </w:numPr>
-        <w:rPr>
-          <w:b/>
-          <w:bCs/>
-          <w:sz w:val="28"/>
-          <w:szCs w:val="28"/>
-        </w:rPr>
-      </w:pPr>
-      <w:r>
-        <w:rPr>
-          <w:b/>
-          <w:bCs/>
-          <w:sz w:val="28"/>
-          <w:szCs w:val="28"/>
-        </w:rPr>
-        <w:t>2019-1</w:t>
-      </w:r>
-      <w:r>
-        <w:rPr>
-          <w:b/>
-          <w:bCs/>
-          <w:sz w:val="28"/>
-          <w:szCs w:val="28"/>
-        </w:rPr>
-        <w:t>2-20</w:t>
+          <w:sz w:val="28"/>
+          <w:szCs w:val="28"/>
+        </w:rPr>
+      </w:pPr>
+      <w:r>
+        <w:rPr>
+          <w:sz w:val="28"/>
+          <w:szCs w:val="28"/>
+        </w:rPr>
+        <w:lastRenderedPageBreak/>
+        <w:t>Add the update of SP all universe to the refresh data given it also only dates back 20 years – Done</w:t>
       </w:r>
     </w:p>
     <w:p>
@@ -914,18 +856,61 @@
           <w:numId w:val="1"/>
         </w:numPr>
         <w:rPr>
-          <w:b/>
-          <w:bCs/>
-          <w:sz w:val="28"/>
-          <w:szCs w:val="28"/>
-        </w:rPr>
-      </w:pPr>
-      <w:r>
-        <w:rPr>
-          <w:sz w:val="28"/>
-          <w:szCs w:val="28"/>
-        </w:rPr>
-        <w:t>IC function is done</w:t>
+          <w:sz w:val="28"/>
+          <w:szCs w:val="28"/>
+        </w:rPr>
+      </w:pPr>
+      <w:r>
+        <w:rPr>
+          <w:rFonts w:hint="eastAsia"/>
+          <w:sz w:val="28"/>
+          <w:szCs w:val="28"/>
+        </w:rPr>
+        <w:t>Add detailed monthly stock lev</w:t>
+      </w:r>
+      <w:r>
+        <w:rPr>
+          <w:rFonts w:hint="eastAsia"/>
+          <w:sz w:val="28"/>
+          <w:szCs w:val="28"/>
+        </w:rPr>
+        <w:t>el factor zscore and fwd return, analyze timeseries correlation and see if there are sector rotation</w:t>
+      </w:r>
+      <w:r>
+        <w:rPr>
+          <w:sz w:val="28"/>
+          <w:szCs w:val="28"/>
+        </w:rPr>
+        <w:t xml:space="preserve"> </w:t>
+      </w:r>
+      <w:r>
+        <w:rPr>
+          <w:sz w:val="28"/>
+          <w:szCs w:val="28"/>
+        </w:rPr>
+        <w:t>–</w:t>
+      </w:r>
+      <w:r>
+        <w:rPr>
+          <w:rFonts w:hint="eastAsia"/>
+          <w:sz w:val="28"/>
+          <w:szCs w:val="28"/>
+        </w:rPr>
+        <w:t xml:space="preserve"> </w:t>
+      </w:r>
+      <w:r>
+        <w:rPr>
+          <w:sz w:val="28"/>
+          <w:szCs w:val="28"/>
+        </w:rPr>
+        <w:t>Done</w:t>
+      </w:r>
+      <w:r>
+        <w:rPr>
+          <w:sz w:val="28"/>
+          <w:szCs w:val="28"/>
+        </w:rPr>
+        <w:t xml:space="preserve"> – </w:t>
       </w:r>
     </w:p>
     <w:p>
@@ -936,19 +921,47 @@
           <w:numId w:val="1"/>
         </w:numPr>
         <w:rPr>
-          <w:b/>
-          <w:bCs/>
-          <w:sz w:val="28"/>
-          <w:szCs w:val="28"/>
-        </w:rPr>
-      </w:pPr>
-      <w:r>
-        <w:rPr>
-          <w:sz w:val="28"/>
-          <w:szCs w:val="28"/>
-        </w:rPr>
-        <w:t>More analysis on the pb historical IC (recent value outperformance)</w:t>
-      </w:r>
+          <w:sz w:val="28"/>
+          <w:szCs w:val="28"/>
+        </w:rPr>
+      </w:pPr>
+      <w:r>
+        <w:rPr>
+          <w:sz w:val="28"/>
+          <w:szCs w:val="28"/>
+        </w:rPr>
+        <w:t>need to interpret more from the chart</w:t>
+      </w:r>
+      <w:r>
+        <w:rPr>
+          <w:sz w:val="28"/>
+          <w:szCs w:val="28"/>
+        </w:rPr>
+        <w:t xml:space="preserve"> –</w:t>
+      </w:r>
+      <w:r>
+        <w:rPr>
+          <w:sz w:val="28"/>
+          <w:szCs w:val="28"/>
+        </w:rPr>
+        <w:t xml:space="preserve"> zscore sector average to see what sector the signal is </w:t>
+      </w:r>
+      <w:r>
+        <w:rPr>
+          <w:sz w:val="28"/>
+          <w:szCs w:val="28"/>
+        </w:rPr>
+        <w:t>favoring</w:t>
+      </w:r>
+      <w:r>
+        <w:rPr>
+          <w:sz w:val="28"/>
+          <w:szCs w:val="28"/>
+        </w:rPr>
+        <w:t>; add growth/value historical index return and compare to the sector level ICs and SP500 whole universe ICs</w:t>
+      </w:r>
+      <w:bookmarkStart w:id="0" w:name="_GoBack"/>
+      <w:bookmarkEnd w:id="0"/>
     </w:p>
     <w:p>
       <w:pPr>
@@ -958,19 +971,33 @@
           <w:numId w:val="1"/>
         </w:numPr>
         <w:rPr>
-          <w:b/>
-          <w:bCs/>
-          <w:sz w:val="28"/>
-          <w:szCs w:val="28"/>
-        </w:rPr>
-      </w:pPr>
-      <w:r>
-        <w:rPr>
-          <w:sz w:val="28"/>
-          <w:szCs w:val="28"/>
-        </w:rPr>
-        <w:lastRenderedPageBreak/>
-        <w:t>More criteria than portfolio returns and IC – what should we look at?</w:t>
+          <w:rFonts w:hint="eastAsia"/>
+          <w:sz w:val="28"/>
+          <w:szCs w:val="28"/>
+        </w:rPr>
+      </w:pPr>
+      <w:r>
+        <w:rPr>
+          <w:rFonts w:hint="eastAsia"/>
+          <w:sz w:val="28"/>
+          <w:szCs w:val="28"/>
+        </w:rPr>
+        <w:t xml:space="preserve">Add historical market event/ business cycle </w:t>
+      </w:r>
+      <w:r>
+        <w:rPr>
+          <w:sz w:val="28"/>
+          <w:szCs w:val="28"/>
+        </w:rPr>
+        <w:t xml:space="preserve">–TO </w:t>
+      </w:r>
+      <w:r>
+        <w:rPr>
+          <w:rFonts w:hint="eastAsia"/>
+          <w:sz w:val="28"/>
+          <w:szCs w:val="28"/>
+        </w:rPr>
+        <w:t>DO</w:t>
       </w:r>
     </w:p>
     <w:p>
@@ -981,85 +1008,49 @@
           <w:numId w:val="1"/>
         </w:numPr>
         <w:rPr>
-          <w:b/>
-          <w:bCs/>
-          <w:sz w:val="28"/>
-          <w:szCs w:val="28"/>
-        </w:rPr>
-      </w:pPr>
-      <w:r>
-        <w:rPr>
-          <w:sz w:val="28"/>
-          <w:szCs w:val="28"/>
-        </w:rPr>
-        <w:t>Sample white-paper on pb(value) factor</w:t>
-      </w:r>
-    </w:p>
-    <w:p>
-      <w:pPr>
-        <w:pStyle w:val="ListParagraph"/>
-        <w:numPr>
-          <w:ilvl w:val="0"/>
-          <w:numId w:val="1"/>
-        </w:numPr>
-        <w:rPr>
-          <w:b/>
-          <w:bCs/>
-          <w:sz w:val="28"/>
-          <w:szCs w:val="28"/>
-        </w:rPr>
-      </w:pPr>
-      <w:r>
-        <w:rPr>
-          <w:sz w:val="28"/>
-          <w:szCs w:val="28"/>
-        </w:rPr>
-        <w:t>2020-07-19</w:t>
-      </w:r>
-    </w:p>
-    <w:p>
-      <w:pPr>
-        <w:pStyle w:val="ListParagraph"/>
-        <w:numPr>
-          <w:ilvl w:val="1"/>
-          <w:numId w:val="1"/>
-        </w:numPr>
-        <w:rPr>
-          <w:b/>
-          <w:bCs/>
-          <w:sz w:val="28"/>
-          <w:szCs w:val="28"/>
-        </w:rPr>
-      </w:pPr>
-      <w:r>
-        <w:rPr>
-          <w:sz w:val="28"/>
-          <w:szCs w:val="28"/>
-        </w:rPr>
-        <w:t>Add the update of SP all universe to the refresh data given it also only dates back 20 years</w:t>
-      </w:r>
-      <w:r>
-        <w:rPr>
-          <w:sz w:val="28"/>
-          <w:szCs w:val="28"/>
-        </w:rPr>
-        <w:t xml:space="preserve"> – Done</w:t>
-      </w:r>
-    </w:p>
-    <w:p>
-      <w:pPr>
-        <w:pStyle w:val="ListParagraph"/>
-        <w:numPr>
-          <w:ilvl w:val="1"/>
-          <w:numId w:val="1"/>
-        </w:numPr>
-        <w:rPr>
-          <w:b/>
-          <w:bCs/>
-          <w:sz w:val="28"/>
-          <w:szCs w:val="28"/>
-        </w:rPr>
-      </w:pPr>
+          <w:rFonts w:hint="eastAsia"/>
+          <w:sz w:val="28"/>
+          <w:szCs w:val="28"/>
+        </w:rPr>
+      </w:pPr>
+      <w:r>
+        <w:rPr>
+          <w:rFonts w:hint="eastAsia"/>
+          <w:sz w:val="28"/>
+          <w:szCs w:val="28"/>
+        </w:rPr>
+        <w:t>Analyze other factor</w:t>
+      </w:r>
+      <w:r>
+        <w:rPr>
+          <w:sz w:val="28"/>
+          <w:szCs w:val="28"/>
+        </w:rPr>
+        <w:t xml:space="preserve"> historical</w:t>
+      </w:r>
+      <w:r>
+        <w:rPr>
+          <w:rFonts w:hint="eastAsia"/>
+          <w:sz w:val="28"/>
+          <w:szCs w:val="28"/>
+        </w:rPr>
+        <w:t xml:space="preserve"> ICs </w:t>
+      </w:r>
+      <w:r>
+        <w:rPr>
+          <w:sz w:val="28"/>
+          <w:szCs w:val="28"/>
+        </w:rPr>
+        <w:t xml:space="preserve">– TO </w:t>
+      </w:r>
+      <w:r>
+        <w:rPr>
+          <w:rFonts w:hint="eastAsia"/>
+          <w:sz w:val="28"/>
+          <w:szCs w:val="28"/>
+        </w:rPr>
+        <w:t>DO</w:t>
+      </w:r>
     </w:p>
     <w:p>
       <w:pPr>
@@ -1081,8 +1072,8 @@
 </file>
 
 <file path=word/numbering.xml><?xml version="1.0" encoding="utf-8"?>
-<w:numbering xmlns:wpc="http://schemas.microsoft.com/office/word/2010/wordprocessingCanvas" xmlns:cx="http://schemas.microsoft.com/office/drawing/2014/chartex" xmlns:cx1="http://schemas.microsoft.com/office/drawing/2015/9/8/chartex" xmlns:cx2="http://schemas.microsoft.com/office/drawing/2015/10/21/chartex" xmlns:cx3="http://schemas.microsoft.com/office/drawing/2016/5/9/chartex" xmlns:cx4="http://schemas.microsoft.com/office/drawing/2016/5/10/chartex" xmlns:cx5="http://schemas.microsoft.com/office/drawing/2016/5/11/chartex" xmlns:cx6="http://schemas.microsoft.com/office/drawing/2016/5/12/chartex" xmlns:cx7="http://schemas.microsoft.com/office/drawing/2016/5/13/chartex" xmlns:cx8="http://schemas.microsoft.com/office/drawing/2016/5/14/chartex" xmlns:mc="http://schemas.openxmlformats.org/markup-compatibility/2006" xmlns:aink="http://schemas.microsoft.com/office/drawing/2016/ink" xmlns:am3d="http://schemas.microsoft.com/office/drawing/2017/model3d" xmlns:o="urn:schemas-microsoft-com:office:office" xmlns:r="http://schemas.openxmlformats.org/officeDocument/2006/relationships" xmlns:m="http://schemas.openxmlformats.org/officeDocument/2006/math" xmlns:v="urn:schemas-microsoft-com:vml" xmlns:wp14="http://schemas.microsoft.com/office/word/2010/wordprocessingDrawing" xmlns:wp="http://schemas.openxmlformats.org/drawingml/2006/wordprocessingDrawing" xmlns:w10="urn:schemas-microsoft-com:office:word" xmlns:w="http://schemas.openxmlformats.org/wordprocessingml/2006/main" xmlns:w14="http://schemas.microsoft.com/office/word/2010/wordml" xmlns:w15="http://schemas.microsoft.com/office/word/2012/wordml" xmlns:w16cex="http://schemas.microsoft.com/office/word/2018/wordml/cex" xmlns:w16cid="http://schemas.microsoft.com/office/word/2016/wordml/cid" xmlns:w16="http://schemas.microsoft.com/office/word/2018/wordml" xmlns:w16se="http://schemas.microsoft.com/office/word/2015/wordml/symex" xmlns:wpg="http://schemas.microsoft.com/office/word/2010/wordprocessingGroup" xmlns:wpi="http://schemas.microsoft.com/office/word/2010/wordprocessingInk" xmlns:wne="http://schemas.microsoft.com/office/word/2006/wordml" xmlns:wps="http://schemas.microsoft.com/office/word/2010/wordprocessingShape" mc:Ignorable="w14 w15 w16se w16cid w16 w16cex wp14">
-  <w:abstractNum w:abstractNumId="0" w15:restartNumberingAfterBreak="0">
+<w:numbering xmlns:wpc="http://schemas.microsoft.com/office/word/2010/wordprocessingCanvas" xmlns:mo="http://schemas.microsoft.com/office/mac/office/2008/main" xmlns:mc="http://schemas.openxmlformats.org/markup-compatibility/2006" xmlns:mv="urn:schemas-microsoft-com:mac:vml" xmlns:o="urn:schemas-microsoft-com:office:office" xmlns:r="http://schemas.openxmlformats.org/officeDocument/2006/relationships" xmlns:m="http://schemas.openxmlformats.org/officeDocument/2006/math" xmlns:v="urn:schemas-microsoft-com:vml" xmlns:wp14="http://schemas.microsoft.com/office/word/2010/wordprocessingDrawing" xmlns:wp="http://schemas.openxmlformats.org/drawingml/2006/wordprocessingDrawing" xmlns:w10="urn:schemas-microsoft-com:office:word" xmlns:w="http://schemas.openxmlformats.org/wordprocessingml/2006/main" xmlns:w14="http://schemas.microsoft.com/office/word/2010/wordml" xmlns:w15="http://schemas.microsoft.com/office/word/2012/wordml" xmlns:wpg="http://schemas.microsoft.com/office/word/2010/wordprocessingGroup" xmlns:wpi="http://schemas.microsoft.com/office/word/2010/wordprocessingInk" xmlns:wne="http://schemas.microsoft.com/office/word/2006/wordml" xmlns:wps="http://schemas.microsoft.com/office/word/2010/wordprocessingShape" mc:Ignorable="w14 w15 wp14">
+  <w:abstractNum w:abstractNumId="0">
     <w:nsid w:val="166556DC"/>
     <w:multiLevelType w:val="hybridMultilevel"/>
     <w:tmpl w:val="21F29A60"/>
@@ -1202,7 +1193,7 @@
 </file>
 
 <file path=word/styles.xml><?xml version="1.0" encoding="utf-8"?>
-<w:styles xmlns:mc="http://schemas.openxmlformats.org/markup-compatibility/2006" xmlns:r="http://schemas.openxmlformats.org/officeDocument/2006/relationships" xmlns:w="http://schemas.openxmlformats.org/wordprocessingml/2006/main" xmlns:w14="http://schemas.microsoft.com/office/word/2010/wordml" xmlns:w15="http://schemas.microsoft.com/office/word/2012/wordml" xmlns:w16cex="http://schemas.microsoft.com/office/word/2018/wordml/cex" xmlns:w16cid="http://schemas.microsoft.com/office/word/2016/wordml/cid" xmlns:w16="http://schemas.microsoft.com/office/word/2018/wordml" xmlns:w16se="http://schemas.microsoft.com/office/word/2015/wordml/symex" mc:Ignorable="w14 w15 w16se w16cid w16 w16cex">
+<w:styles xmlns:mc="http://schemas.openxmlformats.org/markup-compatibility/2006" xmlns:r="http://schemas.openxmlformats.org/officeDocument/2006/relationships" xmlns:w="http://schemas.openxmlformats.org/wordprocessingml/2006/main" xmlns:w14="http://schemas.microsoft.com/office/word/2010/wordml" xmlns:w15="http://schemas.microsoft.com/office/word/2012/wordml" mc:Ignorable="w14 w15">
   <w:docDefaults>
     <w:rPrDefault>
       <w:rPr>
@@ -1218,7 +1209,7 @@
       </w:pPr>
     </w:pPrDefault>
   </w:docDefaults>
-  <w:latentStyles w:defLockedState="0" w:defUIPriority="99" w:defSemiHidden="0" w:defUnhideWhenUsed="0" w:defQFormat="0" w:count="376">
+  <w:latentStyles w:defLockedState="0" w:defUIPriority="99" w:defSemiHidden="0" w:defUnhideWhenUsed="0" w:defQFormat="0" w:count="380">
     <w:lsdException w:name="Normal" w:uiPriority="0" w:qFormat="1"/>
     <w:lsdException w:name="heading 1" w:uiPriority="9" w:qFormat="1"/>
     <w:lsdException w:name="heading 2" w:semiHidden="1" w:uiPriority="9" w:unhideWhenUsed="1" w:qFormat="1"/>

</xml_diff>

<commit_message>
Update Progress Tracker Doc
Update Progress Tracker Doc
</commit_message>
<xml_diff>
--- a/Progress Tracker.docx
+++ b/Progress Tracker.docx
@@ -903,62 +903,7 @@
           <w:sz w:val="28"/>
           <w:szCs w:val="28"/>
         </w:rPr>
-        <w:t>Done</w:t>
-      </w:r>
-      <w:r>
-        <w:rPr>
-          <w:sz w:val="28"/>
-          <w:szCs w:val="28"/>
-        </w:rPr>
-        <w:t xml:space="preserve"> – </w:t>
-      </w:r>
-    </w:p>
-    <w:p>
-      <w:pPr>
-        <w:pStyle w:val="ListParagraph"/>
-        <w:numPr>
-          <w:ilvl w:val="1"/>
-          <w:numId w:val="1"/>
-        </w:numPr>
-        <w:rPr>
-          <w:sz w:val="28"/>
-          <w:szCs w:val="28"/>
-        </w:rPr>
-      </w:pPr>
-      <w:r>
-        <w:rPr>
-          <w:sz w:val="28"/>
-          <w:szCs w:val="28"/>
-        </w:rPr>
-        <w:t>need to interpret more from the chart</w:t>
-      </w:r>
-      <w:r>
-        <w:rPr>
-          <w:sz w:val="28"/>
-          <w:szCs w:val="28"/>
-        </w:rPr>
-        <w:t xml:space="preserve"> –</w:t>
-      </w:r>
-      <w:r>
-        <w:rPr>
-          <w:sz w:val="28"/>
-          <w:szCs w:val="28"/>
-        </w:rPr>
-        <w:t xml:space="preserve"> zscore sector average to see what sector the signal is </w:t>
-      </w:r>
-      <w:r>
-        <w:rPr>
-          <w:sz w:val="28"/>
-          <w:szCs w:val="28"/>
-        </w:rPr>
-        <w:t>favoring</w:t>
-      </w:r>
-      <w:r>
-        <w:rPr>
-          <w:sz w:val="28"/>
-          <w:szCs w:val="28"/>
-        </w:rPr>
-        <w:t>; add growth/value historical index return and compare to the sector level ICs and SP500 whole universe ICs</w:t>
+        <w:t>TO DO</w:t>
       </w:r>
       <w:bookmarkStart w:id="0" w:name="_GoBack"/>
       <w:bookmarkEnd w:id="0"/>
@@ -1008,7 +953,6 @@
           <w:numId w:val="1"/>
         </w:numPr>
         <w:rPr>
-          <w:rFonts w:hint="eastAsia"/>
           <w:sz w:val="28"/>
           <w:szCs w:val="28"/>
         </w:rPr>
@@ -1051,6 +995,201 @@
         </w:rPr>
         <w:t>DO</w:t>
       </w:r>
+    </w:p>
+    <w:p>
+      <w:pPr>
+        <w:rPr>
+          <w:sz w:val="28"/>
+          <w:szCs w:val="28"/>
+        </w:rPr>
+      </w:pPr>
+      <w:r>
+        <w:rPr>
+          <w:sz w:val="28"/>
+          <w:szCs w:val="28"/>
+        </w:rPr>
+        <w:t>2020-08-02</w:t>
+      </w:r>
+    </w:p>
+    <w:p>
+      <w:pPr>
+        <w:pStyle w:val="ListParagraph"/>
+        <w:numPr>
+          <w:ilvl w:val="1"/>
+          <w:numId w:val="1"/>
+        </w:numPr>
+        <w:rPr>
+          <w:sz w:val="28"/>
+          <w:szCs w:val="28"/>
+        </w:rPr>
+      </w:pPr>
+      <w:r>
+        <w:rPr>
+          <w:sz w:val="28"/>
+          <w:szCs w:val="28"/>
+        </w:rPr>
+        <w:t>Add the update of SP all universe to the refresh data given it also only dates back 20 years – Done</w:t>
+      </w:r>
+    </w:p>
+    <w:p>
+      <w:pPr>
+        <w:pStyle w:val="ListParagraph"/>
+        <w:numPr>
+          <w:ilvl w:val="1"/>
+          <w:numId w:val="1"/>
+        </w:numPr>
+        <w:rPr>
+          <w:sz w:val="28"/>
+          <w:szCs w:val="28"/>
+        </w:rPr>
+      </w:pPr>
+      <w:r>
+        <w:rPr>
+          <w:rFonts w:hint="eastAsia"/>
+          <w:sz w:val="28"/>
+          <w:szCs w:val="28"/>
+        </w:rPr>
+        <w:t>Add detailed monthly stock level factor zscore and fwd return, analyze timeseries correlation and see if there are sector rotation</w:t>
+      </w:r>
+      <w:r>
+        <w:rPr>
+          <w:sz w:val="28"/>
+          <w:szCs w:val="28"/>
+        </w:rPr>
+        <w:t xml:space="preserve"> –</w:t>
+      </w:r>
+      <w:r>
+        <w:rPr>
+          <w:rFonts w:hint="eastAsia"/>
+          <w:sz w:val="28"/>
+          <w:szCs w:val="28"/>
+        </w:rPr>
+        <w:t xml:space="preserve"> </w:t>
+      </w:r>
+      <w:r>
+        <w:rPr>
+          <w:sz w:val="28"/>
+          <w:szCs w:val="28"/>
+        </w:rPr>
+        <w:t xml:space="preserve">Done – </w:t>
+      </w:r>
+    </w:p>
+    <w:p>
+      <w:pPr>
+        <w:pStyle w:val="ListParagraph"/>
+        <w:numPr>
+          <w:ilvl w:val="1"/>
+          <w:numId w:val="1"/>
+        </w:numPr>
+        <w:rPr>
+          <w:sz w:val="28"/>
+          <w:szCs w:val="28"/>
+        </w:rPr>
+      </w:pPr>
+      <w:r>
+        <w:rPr>
+          <w:sz w:val="28"/>
+          <w:szCs w:val="28"/>
+        </w:rPr>
+        <w:t>need to interpret more from the chart – zscore sector average to see what sector the signal is favoring; add growth/value historical index return and compare to the sector level ICs and SP500 whole universe ICs</w:t>
+      </w:r>
+    </w:p>
+    <w:p>
+      <w:pPr>
+        <w:pStyle w:val="ListParagraph"/>
+        <w:numPr>
+          <w:ilvl w:val="1"/>
+          <w:numId w:val="1"/>
+        </w:numPr>
+        <w:rPr>
+          <w:rFonts w:hint="eastAsia"/>
+          <w:sz w:val="28"/>
+          <w:szCs w:val="28"/>
+        </w:rPr>
+      </w:pPr>
+      <w:r>
+        <w:rPr>
+          <w:rFonts w:hint="eastAsia"/>
+          <w:sz w:val="28"/>
+          <w:szCs w:val="28"/>
+        </w:rPr>
+        <w:t xml:space="preserve">Add historical market event/ business cycle </w:t>
+      </w:r>
+      <w:r>
+        <w:rPr>
+          <w:sz w:val="28"/>
+          <w:szCs w:val="28"/>
+        </w:rPr>
+        <w:t xml:space="preserve">–TO </w:t>
+      </w:r>
+      <w:r>
+        <w:rPr>
+          <w:rFonts w:hint="eastAsia"/>
+          <w:sz w:val="28"/>
+          <w:szCs w:val="28"/>
+        </w:rPr>
+        <w:t>DO</w:t>
+      </w:r>
+    </w:p>
+    <w:p>
+      <w:pPr>
+        <w:pStyle w:val="ListParagraph"/>
+        <w:numPr>
+          <w:ilvl w:val="1"/>
+          <w:numId w:val="1"/>
+        </w:numPr>
+        <w:rPr>
+          <w:rFonts w:hint="eastAsia"/>
+          <w:sz w:val="28"/>
+          <w:szCs w:val="28"/>
+        </w:rPr>
+      </w:pPr>
+      <w:r>
+        <w:rPr>
+          <w:rFonts w:hint="eastAsia"/>
+          <w:sz w:val="28"/>
+          <w:szCs w:val="28"/>
+        </w:rPr>
+        <w:t>Analyze other factor</w:t>
+      </w:r>
+      <w:r>
+        <w:rPr>
+          <w:sz w:val="28"/>
+          <w:szCs w:val="28"/>
+        </w:rPr>
+        <w:t xml:space="preserve"> historical</w:t>
+      </w:r>
+      <w:r>
+        <w:rPr>
+          <w:rFonts w:hint="eastAsia"/>
+          <w:sz w:val="28"/>
+          <w:szCs w:val="28"/>
+        </w:rPr>
+        <w:t xml:space="preserve"> ICs </w:t>
+      </w:r>
+      <w:r>
+        <w:rPr>
+          <w:sz w:val="28"/>
+          <w:szCs w:val="28"/>
+        </w:rPr>
+        <w:t xml:space="preserve">– TO </w:t>
+      </w:r>
+      <w:r>
+        <w:rPr>
+          <w:rFonts w:hint="eastAsia"/>
+          <w:sz w:val="28"/>
+          <w:szCs w:val="28"/>
+        </w:rPr>
+        <w:t>DO</w:t>
+      </w:r>
+    </w:p>
+    <w:p>
+      <w:pPr>
+        <w:rPr>
+          <w:sz w:val="28"/>
+          <w:szCs w:val="28"/>
+        </w:rPr>
+      </w:pPr>
     </w:p>
     <w:p>
       <w:pPr>

</xml_diff>

<commit_message>
2020 10 25 meeting
</commit_message>
<xml_diff>
--- a/Progress Tracker.docx
+++ b/Progress Tracker.docx
@@ -1510,12 +1510,16 @@
           <w:numId w:val="4"/>
         </w:numPr>
         <w:rPr>
-          <w:sz w:val="28"/>
-          <w:szCs w:val="28"/>
-        </w:rPr>
-      </w:pPr>
-      <w:r>
-        <w:rPr>
+          <w:b/>
+          <w:bCs/>
+          <w:sz w:val="28"/>
+          <w:szCs w:val="28"/>
+        </w:rPr>
+      </w:pPr>
+      <w:r>
+        <w:rPr>
+          <w:b/>
+          <w:bCs/>
           <w:sz w:val="28"/>
           <w:szCs w:val="28"/>
         </w:rPr>
@@ -1523,6 +1527,8 @@
       </w:r>
       <w:r>
         <w:rPr>
+          <w:b/>
+          <w:bCs/>
           <w:sz w:val="28"/>
           <w:szCs w:val="28"/>
         </w:rPr>
@@ -1537,12 +1543,16 @@
           <w:numId w:val="4"/>
         </w:numPr>
         <w:rPr>
-          <w:sz w:val="28"/>
-          <w:szCs w:val="28"/>
-        </w:rPr>
-      </w:pPr>
-      <w:r>
-        <w:rPr>
+          <w:b/>
+          <w:bCs/>
+          <w:sz w:val="28"/>
+          <w:szCs w:val="28"/>
+        </w:rPr>
+      </w:pPr>
+      <w:r>
+        <w:rPr>
+          <w:b/>
+          <w:bCs/>
           <w:sz w:val="28"/>
           <w:szCs w:val="28"/>
         </w:rPr>
@@ -1556,6 +1566,64 @@
           <w:szCs w:val="28"/>
         </w:rPr>
       </w:pPr>
+      <w:r>
+        <w:rPr>
+          <w:sz w:val="28"/>
+          <w:szCs w:val="28"/>
+        </w:rPr>
+        <w:t>2020-10-25</w:t>
+      </w:r>
+    </w:p>
+    <w:p>
+      <w:pPr>
+        <w:pStyle w:val="ListParagraph"/>
+        <w:numPr>
+          <w:ilvl w:val="0"/>
+          <w:numId w:val="5"/>
+        </w:numPr>
+        <w:rPr>
+          <w:sz w:val="28"/>
+          <w:szCs w:val="28"/>
+        </w:rPr>
+      </w:pPr>
+      <w:r>
+        <w:rPr>
+          <w:sz w:val="28"/>
+          <w:szCs w:val="28"/>
+        </w:rPr>
+        <w:t>We agreed on other than filling the leftover last time, we should focus on setting up the research framework so it can be easily leveraged for the analysis of other factors. The above items thus still pending.</w:t>
+      </w:r>
+    </w:p>
+    <w:p>
+      <w:pPr>
+        <w:pStyle w:val="ListParagraph"/>
+        <w:numPr>
+          <w:ilvl w:val="0"/>
+          <w:numId w:val="5"/>
+        </w:numPr>
+        <w:rPr>
+          <w:b/>
+          <w:bCs/>
+          <w:sz w:val="28"/>
+          <w:szCs w:val="28"/>
+        </w:rPr>
+      </w:pPr>
+      <w:r>
+        <w:rPr>
+          <w:sz w:val="28"/>
+          <w:szCs w:val="28"/>
+        </w:rPr>
+        <w:t xml:space="preserve">We looked at the top-level IC time series and observed a 10-year growth rally. </w:t>
+      </w:r>
+      <w:r>
+        <w:rPr>
+          <w:b/>
+          <w:bCs/>
+          <w:sz w:val="28"/>
+          <w:szCs w:val="28"/>
+        </w:rPr>
+        <w:t>TODO: We can conduct some additional research to unfold forces that make/break this trend</w:t>
+      </w:r>
     </w:p>
     <w:sectPr>
       <w:pgSz w:w="12240" w:h="15840"/>
@@ -2021,6 +2089,119 @@
       </w:rPr>
     </w:lvl>
   </w:abstractNum>
+  <w:abstractNum w:abstractNumId="4" w15:restartNumberingAfterBreak="0">
+    <w:nsid w:val="5C6D788E"/>
+    <w:multiLevelType w:val="hybridMultilevel"/>
+    <w:tmpl w:val="824AE182"/>
+    <w:lvl w:ilvl="0" w:tplc="04090003">
+      <w:start w:val="1"/>
+      <w:numFmt w:val="bullet"/>
+      <w:lvlText w:val="o"/>
+      <w:lvlJc w:val="left"/>
+      <w:pPr>
+        <w:ind w:left="1440" w:hanging="360"/>
+      </w:pPr>
+      <w:rPr>
+        <w:rFonts w:ascii="Courier New" w:hAnsi="Courier New" w:cs="Courier New" w:hint="default"/>
+      </w:rPr>
+    </w:lvl>
+    <w:lvl w:ilvl="1" w:tplc="04090003" w:tentative="1">
+      <w:start w:val="1"/>
+      <w:numFmt w:val="bullet"/>
+      <w:lvlText w:val="o"/>
+      <w:lvlJc w:val="left"/>
+      <w:pPr>
+        <w:ind w:left="2160" w:hanging="360"/>
+      </w:pPr>
+      <w:rPr>
+        <w:rFonts w:ascii="Courier New" w:hAnsi="Courier New" w:cs="Courier New" w:hint="default"/>
+      </w:rPr>
+    </w:lvl>
+    <w:lvl w:ilvl="2" w:tplc="04090005" w:tentative="1">
+      <w:start w:val="1"/>
+      <w:numFmt w:val="bullet"/>
+      <w:lvlText w:val=""/>
+      <w:lvlJc w:val="left"/>
+      <w:pPr>
+        <w:ind w:left="2880" w:hanging="360"/>
+      </w:pPr>
+      <w:rPr>
+        <w:rFonts w:ascii="Wingdings" w:hAnsi="Wingdings" w:hint="default"/>
+      </w:rPr>
+    </w:lvl>
+    <w:lvl w:ilvl="3" w:tplc="04090001" w:tentative="1">
+      <w:start w:val="1"/>
+      <w:numFmt w:val="bullet"/>
+      <w:lvlText w:val=""/>
+      <w:lvlJc w:val="left"/>
+      <w:pPr>
+        <w:ind w:left="3600" w:hanging="360"/>
+      </w:pPr>
+      <w:rPr>
+        <w:rFonts w:ascii="Symbol" w:hAnsi="Symbol" w:hint="default"/>
+      </w:rPr>
+    </w:lvl>
+    <w:lvl w:ilvl="4" w:tplc="04090003" w:tentative="1">
+      <w:start w:val="1"/>
+      <w:numFmt w:val="bullet"/>
+      <w:lvlText w:val="o"/>
+      <w:lvlJc w:val="left"/>
+      <w:pPr>
+        <w:ind w:left="4320" w:hanging="360"/>
+      </w:pPr>
+      <w:rPr>
+        <w:rFonts w:ascii="Courier New" w:hAnsi="Courier New" w:cs="Courier New" w:hint="default"/>
+      </w:rPr>
+    </w:lvl>
+    <w:lvl w:ilvl="5" w:tplc="04090005" w:tentative="1">
+      <w:start w:val="1"/>
+      <w:numFmt w:val="bullet"/>
+      <w:lvlText w:val=""/>
+      <w:lvlJc w:val="left"/>
+      <w:pPr>
+        <w:ind w:left="5040" w:hanging="360"/>
+      </w:pPr>
+      <w:rPr>
+        <w:rFonts w:ascii="Wingdings" w:hAnsi="Wingdings" w:hint="default"/>
+      </w:rPr>
+    </w:lvl>
+    <w:lvl w:ilvl="6" w:tplc="04090001" w:tentative="1">
+      <w:start w:val="1"/>
+      <w:numFmt w:val="bullet"/>
+      <w:lvlText w:val=""/>
+      <w:lvlJc w:val="left"/>
+      <w:pPr>
+        <w:ind w:left="5760" w:hanging="360"/>
+      </w:pPr>
+      <w:rPr>
+        <w:rFonts w:ascii="Symbol" w:hAnsi="Symbol" w:hint="default"/>
+      </w:rPr>
+    </w:lvl>
+    <w:lvl w:ilvl="7" w:tplc="04090003" w:tentative="1">
+      <w:start w:val="1"/>
+      <w:numFmt w:val="bullet"/>
+      <w:lvlText w:val="o"/>
+      <w:lvlJc w:val="left"/>
+      <w:pPr>
+        <w:ind w:left="6480" w:hanging="360"/>
+      </w:pPr>
+      <w:rPr>
+        <w:rFonts w:ascii="Courier New" w:hAnsi="Courier New" w:cs="Courier New" w:hint="default"/>
+      </w:rPr>
+    </w:lvl>
+    <w:lvl w:ilvl="8" w:tplc="04090005" w:tentative="1">
+      <w:start w:val="1"/>
+      <w:numFmt w:val="bullet"/>
+      <w:lvlText w:val=""/>
+      <w:lvlJc w:val="left"/>
+      <w:pPr>
+        <w:ind w:left="7200" w:hanging="360"/>
+      </w:pPr>
+      <w:rPr>
+        <w:rFonts w:ascii="Wingdings" w:hAnsi="Wingdings" w:hint="default"/>
+      </w:rPr>
+    </w:lvl>
+  </w:abstractNum>
   <w:num w:numId="1">
     <w:abstractNumId w:val="2"/>
   </w:num>
@@ -2032,6 +2213,9 @@
   </w:num>
   <w:num w:numId="4">
     <w:abstractNumId w:val="0"/>
+  </w:num>
+  <w:num w:numId="5">
+    <w:abstractNumId w:val="4"/>
   </w:num>
 </w:numbering>
 </file>

</xml_diff>

<commit_message>
2021 02 22 meeting
</commit_message>
<xml_diff>
--- a/Progress Tracker.docx
+++ b/Progress Tracker.docx
@@ -1674,6 +1674,111 @@
         </w:rPr>
         <w:lastRenderedPageBreak/>
         <w:t>or moving on to the next factor which leveraging the existing analysis framework.</w:t>
+      </w:r>
+    </w:p>
+    <w:p>
+      <w:pPr>
+        <w:rPr>
+          <w:sz w:val="28"/>
+          <w:szCs w:val="28"/>
+        </w:rPr>
+      </w:pPr>
+    </w:p>
+    <w:p>
+      <w:pPr>
+        <w:rPr>
+          <w:sz w:val="28"/>
+          <w:szCs w:val="28"/>
+        </w:rPr>
+      </w:pPr>
+      <w:r>
+        <w:rPr>
+          <w:sz w:val="28"/>
+          <w:szCs w:val="28"/>
+        </w:rPr>
+        <w:t>202</w:t>
+      </w:r>
+      <w:r>
+        <w:rPr>
+          <w:sz w:val="28"/>
+          <w:szCs w:val="28"/>
+        </w:rPr>
+        <w:t>1</w:t>
+      </w:r>
+      <w:r>
+        <w:rPr>
+          <w:sz w:val="28"/>
+          <w:szCs w:val="28"/>
+        </w:rPr>
+        <w:t>-</w:t>
+      </w:r>
+      <w:r>
+        <w:rPr>
+          <w:sz w:val="28"/>
+          <w:szCs w:val="28"/>
+        </w:rPr>
+        <w:t>02</w:t>
+      </w:r>
+      <w:r>
+        <w:rPr>
+          <w:sz w:val="28"/>
+          <w:szCs w:val="28"/>
+        </w:rPr>
+        <w:t>-2</w:t>
+      </w:r>
+      <w:r>
+        <w:rPr>
+          <w:sz w:val="28"/>
+          <w:szCs w:val="28"/>
+        </w:rPr>
+        <w:t>1</w:t>
+      </w:r>
+    </w:p>
+    <w:p>
+      <w:pPr>
+        <w:pStyle w:val="ListParagraph"/>
+        <w:numPr>
+          <w:ilvl w:val="0"/>
+          <w:numId w:val="6"/>
+        </w:numPr>
+        <w:rPr>
+          <w:sz w:val="28"/>
+          <w:szCs w:val="28"/>
+        </w:rPr>
+      </w:pPr>
+      <w:r>
+        <w:rPr>
+          <w:sz w:val="28"/>
+          <w:szCs w:val="28"/>
+        </w:rPr>
+        <w:t xml:space="preserve">We </w:t>
+      </w:r>
+      <w:r>
+        <w:rPr>
+          <w:sz w:val="28"/>
+          <w:szCs w:val="28"/>
+        </w:rPr>
+        <w:t>extended our chart of PB IC to 2021-01-31. And re-apply our IC framework to PE. Not surprisingly, PE almost tell an identical story with PB</w:t>
+      </w:r>
+    </w:p>
+    <w:p>
+      <w:pPr>
+        <w:pStyle w:val="ListParagraph"/>
+        <w:numPr>
+          <w:ilvl w:val="0"/>
+          <w:numId w:val="6"/>
+        </w:numPr>
+        <w:rPr>
+          <w:sz w:val="28"/>
+          <w:szCs w:val="28"/>
+        </w:rPr>
+      </w:pPr>
+      <w:r>
+        <w:rPr>
+          <w:sz w:val="28"/>
+          <w:szCs w:val="28"/>
+        </w:rPr>
+        <w:t>In next session, we agree to move on to another dimension other than growth/value. PEV could be a good choice as it contains leverage information</w:t>
       </w:r>
     </w:p>
     <w:sectPr>
@@ -2143,7 +2248,7 @@
   <w:abstractNum w:abstractNumId="4" w15:restartNumberingAfterBreak="0">
     <w:nsid w:val="249113D7"/>
     <w:multiLevelType w:val="hybridMultilevel"/>
-    <w:tmpl w:val="C9601092"/>
+    <w:tmpl w:val="0F885A58"/>
     <w:lvl w:ilvl="0" w:tplc="04090003">
       <w:start w:val="1"/>
       <w:numFmt w:val="bullet"/>

</xml_diff>

<commit_message>
adapt to new closeadj price
</commit_message>
<xml_diff>
--- a/Progress Tracker.docx
+++ b/Progress Tracker.docx
@@ -2240,6 +2240,268 @@
         </w:drawing>
       </w:r>
     </w:p>
+    <w:p>
+      <w:pPr>
+        <w:pStyle w:val="ListParagraph"/>
+        <w:ind w:left="1440"/>
+        <w:rPr>
+          <w:sz w:val="28"/>
+          <w:szCs w:val="28"/>
+        </w:rPr>
+      </w:pPr>
+    </w:p>
+    <w:p>
+      <w:pPr>
+        <w:pStyle w:val="ListParagraph"/>
+        <w:ind w:left="1440"/>
+        <w:rPr>
+          <w:sz w:val="28"/>
+          <w:szCs w:val="28"/>
+        </w:rPr>
+      </w:pPr>
+    </w:p>
+    <w:p>
+      <w:pPr>
+        <w:rPr>
+          <w:sz w:val="28"/>
+          <w:szCs w:val="28"/>
+        </w:rPr>
+      </w:pPr>
+      <w:r>
+        <w:rPr>
+          <w:sz w:val="28"/>
+          <w:szCs w:val="28"/>
+        </w:rPr>
+        <w:lastRenderedPageBreak/>
+        <w:t>2021-0</w:t>
+      </w:r>
+      <w:r>
+        <w:rPr>
+          <w:sz w:val="28"/>
+          <w:szCs w:val="28"/>
+        </w:rPr>
+        <w:t>4-03</w:t>
+      </w:r>
+    </w:p>
+    <w:p>
+      <w:pPr>
+        <w:pStyle w:val="ListParagraph"/>
+        <w:numPr>
+          <w:ilvl w:val="0"/>
+          <w:numId w:val="9"/>
+        </w:numPr>
+        <w:rPr>
+          <w:sz w:val="28"/>
+          <w:szCs w:val="28"/>
+        </w:rPr>
+      </w:pPr>
+      <w:r>
+        <w:rPr>
+          <w:sz w:val="28"/>
+          <w:szCs w:val="28"/>
+        </w:rPr>
+        <w:t>We</w:t>
+      </w:r>
+      <w:r>
+        <w:rPr>
+          <w:sz w:val="28"/>
+          <w:szCs w:val="28"/>
+        </w:rPr>
+        <w:t xml:space="preserve"> looked at the newly adjusted price. The adjustment takes care of dividend, stock split, M&amp;A etc. to ensure the total return of holding the stock can be achieved by the adjusted price. Details can be found at </w:t>
+      </w:r>
+      <w:hyperlink r:id="rId6" w:history="1">
+        <w:r>
+          <w:rPr>
+            <w:rStyle w:val="Hyperlink"/>
+            <w:sz w:val="28"/>
+            <w:szCs w:val="28"/>
+          </w:rPr>
+          <w:t>https://blog.quandl.com/guide-to-stock-price-calculation</w:t>
+        </w:r>
+      </w:hyperlink>
+      <w:r>
+        <w:rPr>
+          <w:sz w:val="28"/>
+          <w:szCs w:val="28"/>
+        </w:rPr>
+        <w:t>.</w:t>
+      </w:r>
+    </w:p>
+    <w:p>
+      <w:pPr>
+        <w:pStyle w:val="ListParagraph"/>
+        <w:numPr>
+          <w:ilvl w:val="0"/>
+          <w:numId w:val="9"/>
+        </w:numPr>
+        <w:rPr>
+          <w:sz w:val="28"/>
+          <w:szCs w:val="28"/>
+        </w:rPr>
+      </w:pPr>
+      <w:r>
+        <w:rPr>
+          <w:sz w:val="28"/>
+          <w:szCs w:val="28"/>
+        </w:rPr>
+        <w:t>To comply with the change, we need to update the way we calculated the returns using the adjusted price, for the sake of back-testing. However, when constructing any price-related factors, we should use the unadjusted price to avoid forward-looking bias.</w:t>
+      </w:r>
+    </w:p>
+    <w:p>
+      <w:pPr>
+        <w:pStyle w:val="ListParagraph"/>
+        <w:numPr>
+          <w:ilvl w:val="0"/>
+          <w:numId w:val="9"/>
+        </w:numPr>
+        <w:rPr>
+          <w:sz w:val="28"/>
+          <w:szCs w:val="28"/>
+        </w:rPr>
+      </w:pPr>
+      <w:r>
+        <w:rPr>
+          <w:sz w:val="28"/>
+          <w:szCs w:val="28"/>
+        </w:rPr>
+        <w:t>Action items related:</w:t>
+      </w:r>
+    </w:p>
+    <w:p>
+      <w:pPr>
+        <w:pStyle w:val="ListParagraph"/>
+        <w:numPr>
+          <w:ilvl w:val="1"/>
+          <w:numId w:val="9"/>
+        </w:numPr>
+        <w:rPr>
+          <w:sz w:val="28"/>
+          <w:szCs w:val="28"/>
+        </w:rPr>
+      </w:pPr>
+      <w:r>
+        <w:rPr>
+          <w:sz w:val="28"/>
+          <w:szCs w:val="28"/>
+        </w:rPr>
+        <w:t xml:space="preserve">Re-load the past 20 yrs adjusted price. For historical data beyond 20 years which we saved at local, use the un-adjusted price as our best effort. </w:t>
+      </w:r>
+      <w:r>
+        <w:rPr>
+          <w:sz w:val="28"/>
+          <w:szCs w:val="28"/>
+        </w:rPr>
+        <w:t xml:space="preserve">Use closeadj from the </w:t>
+      </w:r>
+    </w:p>
+    <w:p>
+      <w:pPr>
+        <w:pStyle w:val="ListParagraph"/>
+        <w:numPr>
+          <w:ilvl w:val="1"/>
+          <w:numId w:val="9"/>
+        </w:numPr>
+        <w:rPr>
+          <w:sz w:val="28"/>
+          <w:szCs w:val="28"/>
+        </w:rPr>
+      </w:pPr>
+      <w:r>
+        <w:rPr>
+          <w:sz w:val="28"/>
+          <w:szCs w:val="28"/>
+        </w:rPr>
+        <w:t>Update the return calculation function to use the adjusted close price.</w:t>
+      </w:r>
+    </w:p>
+    <w:p>
+      <w:pPr>
+        <w:pStyle w:val="ListParagraph"/>
+        <w:numPr>
+          <w:ilvl w:val="1"/>
+          <w:numId w:val="9"/>
+        </w:numPr>
+        <w:rPr>
+          <w:sz w:val="28"/>
+          <w:szCs w:val="28"/>
+        </w:rPr>
+      </w:pPr>
+      <w:r>
+        <w:rPr>
+          <w:sz w:val="28"/>
+          <w:szCs w:val="28"/>
+        </w:rPr>
+        <w:t>Confirm the pe/pb ratio still using the un-adjusted price</w:t>
+      </w:r>
+      <w:r>
+        <w:rPr>
+          <w:sz w:val="28"/>
+          <w:szCs w:val="28"/>
+        </w:rPr>
+        <w:t xml:space="preserve"> to avoid forward-looking bias</w:t>
+      </w:r>
+    </w:p>
+    <w:p>
+      <w:pPr>
+        <w:pStyle w:val="ListParagraph"/>
+        <w:numPr>
+          <w:ilvl w:val="0"/>
+          <w:numId w:val="9"/>
+        </w:numPr>
+        <w:rPr>
+          <w:sz w:val="28"/>
+          <w:szCs w:val="28"/>
+        </w:rPr>
+      </w:pPr>
+      <w:r>
+        <w:rPr>
+          <w:sz w:val="28"/>
+          <w:szCs w:val="28"/>
+        </w:rPr>
+        <w:t>Also, we create a new file calculateDerivedCol file to calculated derived factors based on raw columns from the fundamental table. The logic is to mutate on the fundamental_dt_all table and save it to another RData file. When calculating IC, just need to load the new RData file for the extra cols. Note, we still save the raw RData to update new data.</w:t>
+      </w:r>
+    </w:p>
+    <w:p>
+      <w:pPr>
+        <w:pStyle w:val="ListParagraph"/>
+        <w:numPr>
+          <w:ilvl w:val="0"/>
+          <w:numId w:val="9"/>
+        </w:numPr>
+        <w:rPr>
+          <w:sz w:val="28"/>
+          <w:szCs w:val="28"/>
+        </w:rPr>
+      </w:pPr>
+      <w:r>
+        <w:rPr>
+          <w:sz w:val="28"/>
+          <w:szCs w:val="28"/>
+        </w:rPr>
+        <w:t xml:space="preserve">We looked at the </w:t>
+      </w:r>
+      <w:r>
+        <w:rPr>
+          <w:sz w:val="28"/>
+          <w:szCs w:val="28"/>
+        </w:rPr>
+        <w:t xml:space="preserve">factor </w:t>
+      </w:r>
+      <w:r>
+        <w:rPr>
+          <w:sz w:val="28"/>
+          <w:szCs w:val="28"/>
+        </w:rPr>
+        <w:t>rd_ratio = RnD/EV.</w:t>
+      </w:r>
+      <w:r>
+        <w:rPr>
+          <w:sz w:val="28"/>
+          <w:szCs w:val="28"/>
+        </w:rPr>
+        <w:t xml:space="preserve"> Will dig into it next time</w:t>
+      </w:r>
+    </w:p>
     <w:sectPr>
       <w:pgSz w:w="12240" w:h="15840"/>
       <w:pgMar w:top="1440" w:right="1800" w:bottom="1440" w:left="1800" w:header="720" w:footer="720" w:gutter="0"/>
@@ -3172,7 +3434,7 @@
         <w:rFonts w:ascii="Courier New" w:hAnsi="Courier New" w:cs="Courier New" w:hint="default"/>
       </w:rPr>
     </w:lvl>
-    <w:lvl w:ilvl="1" w:tplc="04090003" w:tentative="1">
+    <w:lvl w:ilvl="1" w:tplc="04090003">
       <w:start w:val="1"/>
       <w:numFmt w:val="bullet"/>
       <w:lvlText w:val="o"/>
@@ -3749,6 +4011,27 @@
     <w:semiHidden/>
     <w:rsid w:val="0035446B"/>
   </w:style>
+  <w:style w:type="character" w:styleId="Hyperlink">
+    <w:name w:val="Hyperlink"/>
+    <w:basedOn w:val="DefaultParagraphFont"/>
+    <w:uiPriority w:val="99"/>
+    <w:unhideWhenUsed/>
+    <w:rsid w:val="001740A7"/>
+    <w:rPr>
+      <w:color w:val="0563C1" w:themeColor="hyperlink"/>
+      <w:u w:val="single"/>
+    </w:rPr>
+  </w:style>
+  <w:style w:type="character" w:styleId="UnresolvedMention">
+    <w:name w:val="Unresolved Mention"/>
+    <w:basedOn w:val="DefaultParagraphFont"/>
+    <w:uiPriority w:val="99"/>
+    <w:rsid w:val="001740A7"/>
+    <w:rPr>
+      <w:color w:val="605E5C"/>
+      <w:shd w:val="clear" w:color="auto" w:fill="E1DFDD"/>
+    </w:rPr>
+  </w:style>
 </w:styles>
 </file>
 

</xml_diff>

<commit_message>
Slight change to test new authentication
</commit_message>
<xml_diff>
--- a/Progress Tracker.docx
+++ b/Progress Tracker.docx
@@ -2951,7 +2951,21 @@
           <w:sz w:val="28"/>
           <w:szCs w:val="28"/>
         </w:rPr>
-        <w:t>Need to clean up the nas in assets derived</w:t>
+        <w:t xml:space="preserve">Need to clean up the </w:t>
+      </w:r>
+      <w:r>
+        <w:rPr>
+          <w:sz w:val="28"/>
+          <w:szCs w:val="28"/>
+        </w:rPr>
+        <w:t>NAs</w:t>
+      </w:r>
+      <w:r>
+        <w:rPr>
+          <w:sz w:val="28"/>
+          <w:szCs w:val="28"/>
+        </w:rPr>
+        <w:t xml:space="preserve"> in assets derived</w:t>
       </w:r>
     </w:p>
     <w:sectPr>

</xml_diff>